<commit_message>
Carga documentación fase 2
</commit_message>
<xml_diff>
--- a/Fase 1/Evidencias Grupales/ALCAINO_IGNACIO_DIAZ_MIGUEL_VEGA_FRANCISCO_1.5_GuiaEstudiante_Fase 1_Definicion Proyecto APT.docx
+++ b/Fase 1/Evidencias Grupales/ALCAINO_IGNACIO_DIAZ_MIGUEL_VEGA_FRANCISCO_1.5_GuiaEstudiante_Fase 1_Definicion Proyecto APT.docx
@@ -1198,11 +1198,10 @@
               </w:rPr>
               <w:t xml:space="preserve">El proyecto </w:t>
             </w:r>
-            <w:r>
-              <w:rPr>
-                <w:rFonts w:ascii="Calibri" w:hAnsi="Calibri" w:cs="Arial"/>
-                <w:b/>
-                <w:bCs/>
+            <w:proofErr w:type="spellStart"/>
+            <w:r>
+              <w:rPr>
+                <w:rFonts w:ascii="Calibri" w:hAnsi="Calibri" w:cs="Arial"/>
                 <w:i/>
                 <w:iCs/>
                 <w:color w:val="548DD4"/>
@@ -1212,6 +1211,7 @@
               </w:rPr>
               <w:t>DenKi_Fit</w:t>
             </w:r>
+            <w:proofErr w:type="spellEnd"/>
             <w:r>
               <w:rPr>
                 <w:rFonts w:ascii="Calibri" w:hAnsi="Calibri" w:cs="Arial"/>
@@ -1222,45 +1222,7 @@
                 <w:szCs w:val="20"/>
                 <w:lang w:eastAsia="es-CL"/>
               </w:rPr>
-              <w:t xml:space="preserve"> busca abordar la necesidad de digitalización y automatización de las operaciones en el gimnasio Apolo Sport. Se enfoca en resolver problemas relacionados con la gestión ineficiente de recursos, la falta de integración de datos y la limitada interacción tecnológica con los clientes. El contexto de aplicación se sitúa en la industria del fitness, un sector en constante evolución tecnológica, donde la eficiencia operativa y la personalización del servicio son clave para el éxito.</w:t>
-            </w:r>
-          </w:p>
-          <w:p>
-            <w:pPr>
-              <w:jc w:val="both"/>
-              <w:rPr>
-                <w:rFonts w:ascii="Calibri" w:hAnsi="Calibri" w:cs="Arial"/>
-                <w:i/>
-                <w:iCs/>
-                <w:color w:val="548DD4"/>
-                <w:sz w:val="20"/>
-                <w:szCs w:val="20"/>
-                <w:lang w:eastAsia="es-CL"/>
-              </w:rPr>
-            </w:pPr>
-            <w:r>
-              <w:rPr>
-                <w:rFonts w:ascii="Calibri" w:hAnsi="Calibri" w:cs="Arial"/>
-                <w:i/>
-                <w:iCs/>
-                <w:color w:val="548DD4"/>
-                <w:sz w:val="20"/>
-                <w:szCs w:val="20"/>
-                <w:lang w:eastAsia="es-CL"/>
-              </w:rPr>
-              <w:t>E</w:t>
-            </w:r>
-            <w:r>
-              <w:rPr>
-                <w:rFonts w:ascii="Calibri" w:hAnsi="Calibri" w:cs="Arial"/>
-                <w:i/>
-                <w:iCs/>
-                <w:color w:val="548DD4"/>
-                <w:sz w:val="20"/>
-                <w:szCs w:val="20"/>
-                <w:lang w:eastAsia="es-CL"/>
-              </w:rPr>
-              <w:t>l impacto de este proyecto beneficiará directamente a Apolo Sport, mejorando la gestión de sus operaciones, optimizando recursos, reduciendo costos operativos y aumentando la satisfacción del cliente. Además, al integrar funcionalidades como administración de membresías, reservas de clases y seguimiento del progreso físico en una plataforma unificada, se crea un entorno más dinámico y atractivo que puede incrementar significativamente la retención de clientes.</w:t>
+              <w:t xml:space="preserve"> surge de la necesidad de digitalizar los procesos del gimnasio Apolo Sport. Actualmente, el gimnasio enfrenta problemas en la administración de usuarios, reservas de clases, pagos y seguimiento de rendimiento físico, ya que todas estas tareas se gestionan manualmente. La falta de una solución digital integrada está provocando ineficiencia operativa y una experiencia limitada para el usuario.</w:t>
             </w:r>
           </w:p>
         </w:tc>
@@ -1315,6 +1277,7 @@
                 <w:lang w:eastAsia="es-CL"/>
               </w:rPr>
             </w:pPr>
+            <w:proofErr w:type="spellStart"/>
             <w:r>
               <w:rPr>
                 <w:rFonts w:ascii="Calibri" w:hAnsi="Calibri" w:cs="Arial"/>
@@ -1324,7 +1287,91 @@
                 <w:szCs w:val="20"/>
                 <w:lang w:eastAsia="es-CL"/>
               </w:rPr>
-              <w:t>El objetivo es desarrollar un sistema integral de gestión para gimnasios que permita digitalizar y automatizar procesos clave, como la administración de membresías, la reserva de clases y el seguimiento del progreso físico de los usuarios. Se planea abordar la problemática mediante la implementación de una plataforma que centralice estas funciones, utilizando tecnologías avanzadas como la gestión de datos en la nube, interfaces adaptativas, y análisis de datos para mejorar la toma de decisiones.</w:t>
+              <w:t>DenKi_Fit</w:t>
+            </w:r>
+            <w:proofErr w:type="spellEnd"/>
+            <w:r>
+              <w:rPr>
+                <w:rFonts w:ascii="Calibri" w:hAnsi="Calibri" w:cs="Arial"/>
+                <w:i/>
+                <w:color w:val="548DD4"/>
+                <w:sz w:val="20"/>
+                <w:szCs w:val="20"/>
+                <w:lang w:eastAsia="es-CL"/>
+              </w:rPr>
+              <w:t xml:space="preserve"> es una plataforma integral que permite al gimnasio Apolo Sport gestionar sus operaciones cotidianas de manera digital y centralizada. La solución propone automatizar la administración de membresías, reservas de clases, pagos y seguimiento del rendimiento físico. El sistema estará basado en tecnologías modernas, como Node.js para el </w:t>
+            </w:r>
+            <w:proofErr w:type="spellStart"/>
+            <w:r>
+              <w:rPr>
+                <w:rFonts w:ascii="Calibri" w:hAnsi="Calibri" w:cs="Arial"/>
+                <w:i/>
+                <w:color w:val="548DD4"/>
+                <w:sz w:val="20"/>
+                <w:szCs w:val="20"/>
+                <w:lang w:eastAsia="es-CL"/>
+              </w:rPr>
+              <w:t>backend</w:t>
+            </w:r>
+            <w:proofErr w:type="spellEnd"/>
+            <w:r>
+              <w:rPr>
+                <w:rFonts w:ascii="Calibri" w:hAnsi="Calibri" w:cs="Arial"/>
+                <w:i/>
+                <w:color w:val="548DD4"/>
+                <w:sz w:val="20"/>
+                <w:szCs w:val="20"/>
+                <w:lang w:eastAsia="es-CL"/>
+              </w:rPr>
+              <w:t xml:space="preserve"> y </w:t>
+            </w:r>
+            <w:proofErr w:type="spellStart"/>
+            <w:r>
+              <w:rPr>
+                <w:rFonts w:ascii="Calibri" w:hAnsi="Calibri" w:cs="Arial"/>
+                <w:i/>
+                <w:color w:val="548DD4"/>
+                <w:sz w:val="20"/>
+                <w:szCs w:val="20"/>
+                <w:lang w:eastAsia="es-CL"/>
+              </w:rPr>
+              <w:t>React</w:t>
+            </w:r>
+            <w:proofErr w:type="spellEnd"/>
+            <w:r>
+              <w:rPr>
+                <w:rFonts w:ascii="Calibri" w:hAnsi="Calibri" w:cs="Arial"/>
+                <w:i/>
+                <w:color w:val="548DD4"/>
+                <w:sz w:val="20"/>
+                <w:szCs w:val="20"/>
+                <w:lang w:eastAsia="es-CL"/>
+              </w:rPr>
+              <w:t xml:space="preserve"> para el </w:t>
+            </w:r>
+            <w:proofErr w:type="spellStart"/>
+            <w:r>
+              <w:rPr>
+                <w:rFonts w:ascii="Calibri" w:hAnsi="Calibri" w:cs="Arial"/>
+                <w:i/>
+                <w:color w:val="548DD4"/>
+                <w:sz w:val="20"/>
+                <w:szCs w:val="20"/>
+                <w:lang w:eastAsia="es-CL"/>
+              </w:rPr>
+              <w:t>frontend</w:t>
+            </w:r>
+            <w:proofErr w:type="spellEnd"/>
+            <w:r>
+              <w:rPr>
+                <w:rFonts w:ascii="Calibri" w:hAnsi="Calibri" w:cs="Arial"/>
+                <w:i/>
+                <w:color w:val="548DD4"/>
+                <w:sz w:val="20"/>
+                <w:szCs w:val="20"/>
+                <w:lang w:eastAsia="es-CL"/>
+              </w:rPr>
+              <w:t>, además de utilizar una arquitectura que garantiza la escalabilidad y el mantenimiento modular del sistema.</w:t>
             </w:r>
           </w:p>
         </w:tc>
@@ -1388,7 +1435,31 @@
                 <w:szCs w:val="20"/>
                 <w:lang w:eastAsia="es-CL"/>
               </w:rPr>
-              <w:t>Este proyecto se relaciona directamente con el perfil de egreso en ingeniería informática, ya que requiere aplicar habilidades técnicas y competencias en desarrollo de software, análisis de sistemas, y gestión de proyectos. Además, al utilizar metodologías ágiles como Scrum, se enfatiza la adaptabilidad y la capacidad de respuesta continua, habilidades esenciales en el desarrollo de soluciones tecnológicas efectivas.</w:t>
+              <w:t xml:space="preserve">Este proyecto nos permitirá aplicar conocimientos adquiridos a lo largo de la carrera de Ingeniería en Informática, incluyendo el desarrollo de sistemas escalables, el análisis de datos y la gestión de proyectos bajo metodologías ágiles como Scrum. A través de la implementación de </w:t>
+            </w:r>
+            <w:proofErr w:type="spellStart"/>
+            <w:r>
+              <w:rPr>
+                <w:rFonts w:ascii="Calibri" w:hAnsi="Calibri" w:cs="Arial"/>
+                <w:i/>
+                <w:color w:val="548DD4"/>
+                <w:sz w:val="20"/>
+                <w:szCs w:val="20"/>
+                <w:lang w:eastAsia="es-CL"/>
+              </w:rPr>
+              <w:t>APIs</w:t>
+            </w:r>
+            <w:proofErr w:type="spellEnd"/>
+            <w:r>
+              <w:rPr>
+                <w:rFonts w:ascii="Calibri" w:hAnsi="Calibri" w:cs="Arial"/>
+                <w:i/>
+                <w:color w:val="548DD4"/>
+                <w:sz w:val="20"/>
+                <w:szCs w:val="20"/>
+                <w:lang w:eastAsia="es-CL"/>
+              </w:rPr>
+              <w:t>, la creación de interfaces de usuario y la gestión segura de información, nos enfrentamos a problemas reales de la industria que requieren soluciones tecnológicas robustas y eficientes.</w:t>
             </w:r>
           </w:p>
         </w:tc>
@@ -1674,7 +1745,6 @@
                 <w:sz w:val="28"/>
                 <w:szCs w:val="28"/>
               </w:rPr>
-              <w:lastRenderedPageBreak/>
               <w:t>4</w:t>
             </w:r>
             <w:r>
@@ -1722,7 +1792,15 @@
                 <w:rFonts w:ascii="Calibri" w:hAnsi="Calibri"/>
                 <w:color w:val="1F3864" w:themeColor="accent1" w:themeShade="80"/>
               </w:rPr>
-              <w:t>En este apartado debes definir objetivos generales y específicos del Proyecto APT. Es importante aclarar que los objetivos se deben plantear en forma clara, concisa y sin dar mayores explicaciones, es decir, deben entenderse por sí solos. Se sugiere redactarlos utilizando un verbo en infinitivo, pues ello obliga a precisar acciones concretas.</w:t>
+              <w:t xml:space="preserve">En este apartado debes definir objetivos generales y específicos del Proyecto APT. Es importante aclarar que los objetivos se deben plantear en forma clara, concisa y sin dar mayores explicaciones, es decir, </w:t>
+            </w:r>
+            <w:r>
+              <w:rPr>
+                <w:rFonts w:ascii="Calibri" w:hAnsi="Calibri"/>
+                <w:color w:val="1F3864" w:themeColor="accent1" w:themeShade="80"/>
+              </w:rPr>
+              <w:lastRenderedPageBreak/>
+              <w:t>deben entenderse por sí solos. Se sugiere redactarlos utilizando un verbo en infinitivo, pues ello obliga a precisar acciones concretas.</w:t>
             </w:r>
           </w:p>
         </w:tc>
@@ -2218,7 +2296,31 @@
                 <w:szCs w:val="20"/>
                 <w:lang w:eastAsia="es-CL"/>
               </w:rPr>
-              <w:t>El proyecto utilizará la metodología ágil Scrum para abordar el problema de manera iterativa y colaborativa. Se organizarán ciclos de desarrollo cortos (</w:t>
+              <w:t xml:space="preserve">El proyecto se lleva a cabo mediante la metodología </w:t>
+            </w:r>
+            <w:r>
+              <w:rPr>
+                <w:rFonts w:ascii="Calibri" w:hAnsi="Calibri" w:cs="Arial"/>
+                <w:b/>
+                <w:bCs/>
+                <w:i/>
+                <w:color w:val="548DD4"/>
+                <w:sz w:val="20"/>
+                <w:szCs w:val="20"/>
+                <w:lang w:eastAsia="es-CL"/>
+              </w:rPr>
+              <w:t>Scrum</w:t>
+            </w:r>
+            <w:r>
+              <w:rPr>
+                <w:rFonts w:ascii="Calibri" w:hAnsi="Calibri" w:cs="Arial"/>
+                <w:i/>
+                <w:color w:val="548DD4"/>
+                <w:sz w:val="20"/>
+                <w:szCs w:val="20"/>
+                <w:lang w:eastAsia="es-CL"/>
+              </w:rPr>
+              <w:t xml:space="preserve">, dividiendo el trabajo en </w:t>
             </w:r>
             <w:proofErr w:type="spellStart"/>
             <w:r>
@@ -2242,8 +2344,9 @@
                 <w:szCs w:val="20"/>
                 <w:lang w:eastAsia="es-CL"/>
               </w:rPr>
-              <w:t>) que permitan revisar y ajustar el trabajo continuamente basado en retroalimentación y resultados obtenidos. Cada miembro del equipo tendrá tareas y responsabilidades claras, lo que permitirá una gestión eficiente del tiempo y los recursos disponibles.</w:t>
-            </w:r>
+              <w:t xml:space="preserve"> de dos semanas. A lo largo de los </w:t>
+            </w:r>
+            <w:proofErr w:type="spellStart"/>
             <w:r>
               <w:rPr>
                 <w:rFonts w:ascii="Calibri" w:hAnsi="Calibri" w:cs="Arial"/>
@@ -2253,7 +2356,255 @@
                 <w:szCs w:val="20"/>
                 <w:lang w:eastAsia="es-CL"/>
               </w:rPr>
-              <w:t xml:space="preserve"> </w:t>
+              <w:t>sprints</w:t>
+            </w:r>
+            <w:proofErr w:type="spellEnd"/>
+            <w:r>
+              <w:rPr>
+                <w:rFonts w:ascii="Calibri" w:hAnsi="Calibri" w:cs="Arial"/>
+                <w:i/>
+                <w:color w:val="548DD4"/>
+                <w:sz w:val="20"/>
+                <w:szCs w:val="20"/>
+                <w:lang w:eastAsia="es-CL"/>
+              </w:rPr>
+              <w:t>, se realizan entregas parciales de funcionalidades completas que permiten ir validando el progreso con el cliente.</w:t>
+            </w:r>
+          </w:p>
+          <w:p>
+            <w:pPr>
+              <w:jc w:val="both"/>
+              <w:rPr>
+                <w:rFonts w:ascii="Calibri" w:hAnsi="Calibri" w:cs="Arial"/>
+                <w:i/>
+                <w:color w:val="548DD4"/>
+                <w:sz w:val="20"/>
+                <w:szCs w:val="20"/>
+                <w:lang w:eastAsia="es-CL"/>
+              </w:rPr>
+            </w:pPr>
+            <w:r>
+              <w:rPr>
+                <w:rFonts w:ascii="Calibri" w:hAnsi="Calibri" w:cs="Arial"/>
+                <w:i/>
+                <w:color w:val="548DD4"/>
+                <w:sz w:val="20"/>
+                <w:szCs w:val="20"/>
+                <w:lang w:eastAsia="es-CL"/>
+              </w:rPr>
+              <w:t>Las actividades principales se organizan de la siguiente manera:</w:t>
+            </w:r>
+          </w:p>
+          <w:p>
+            <w:pPr>
+              <w:numPr>
+                <w:ilvl w:val="0"/>
+                <w:numId w:val="6"/>
+              </w:numPr>
+              <w:jc w:val="both"/>
+              <w:rPr>
+                <w:rFonts w:ascii="Calibri" w:hAnsi="Calibri" w:cs="Arial"/>
+                <w:i/>
+                <w:color w:val="548DD4"/>
+                <w:sz w:val="20"/>
+                <w:szCs w:val="20"/>
+                <w:lang w:eastAsia="es-CL"/>
+              </w:rPr>
+            </w:pPr>
+            <w:r>
+              <w:rPr>
+                <w:rFonts w:ascii="Calibri" w:hAnsi="Calibri" w:cs="Arial"/>
+                <w:b/>
+                <w:bCs/>
+                <w:i/>
+                <w:color w:val="548DD4"/>
+                <w:sz w:val="20"/>
+                <w:szCs w:val="20"/>
+                <w:lang w:eastAsia="es-CL"/>
+              </w:rPr>
+              <w:t>Sprint 0:</w:t>
+            </w:r>
+            <w:r>
+              <w:rPr>
+                <w:rFonts w:ascii="Calibri" w:hAnsi="Calibri" w:cs="Arial"/>
+                <w:i/>
+                <w:color w:val="548DD4"/>
+                <w:sz w:val="20"/>
+                <w:szCs w:val="20"/>
+                <w:lang w:eastAsia="es-CL"/>
+              </w:rPr>
+              <w:t xml:space="preserve"> Definición de tecnologías, creación del entorno de desarrollo y configuración del repositorio de código.</w:t>
+            </w:r>
+          </w:p>
+          <w:p>
+            <w:pPr>
+              <w:numPr>
+                <w:ilvl w:val="0"/>
+                <w:numId w:val="6"/>
+              </w:numPr>
+              <w:jc w:val="both"/>
+              <w:rPr>
+                <w:rFonts w:ascii="Calibri" w:hAnsi="Calibri" w:cs="Arial"/>
+                <w:i/>
+                <w:color w:val="548DD4"/>
+                <w:sz w:val="20"/>
+                <w:szCs w:val="20"/>
+                <w:lang w:eastAsia="es-CL"/>
+              </w:rPr>
+            </w:pPr>
+            <w:r>
+              <w:rPr>
+                <w:rFonts w:ascii="Calibri" w:hAnsi="Calibri" w:cs="Arial"/>
+                <w:b/>
+                <w:bCs/>
+                <w:i/>
+                <w:color w:val="548DD4"/>
+                <w:sz w:val="20"/>
+                <w:szCs w:val="20"/>
+                <w:lang w:eastAsia="es-CL"/>
+              </w:rPr>
+              <w:t>Sprint 1:</w:t>
+            </w:r>
+            <w:r>
+              <w:rPr>
+                <w:rFonts w:ascii="Calibri" w:hAnsi="Calibri" w:cs="Arial"/>
+                <w:i/>
+                <w:color w:val="548DD4"/>
+                <w:sz w:val="20"/>
+                <w:szCs w:val="20"/>
+                <w:lang w:eastAsia="es-CL"/>
+              </w:rPr>
+              <w:t xml:space="preserve"> Desarrollo de la API de autenticación (inicio y cierre de sesión, creación de usuarios).</w:t>
+            </w:r>
+          </w:p>
+          <w:p>
+            <w:pPr>
+              <w:numPr>
+                <w:ilvl w:val="0"/>
+                <w:numId w:val="6"/>
+              </w:numPr>
+              <w:jc w:val="both"/>
+              <w:rPr>
+                <w:rFonts w:ascii="Calibri" w:hAnsi="Calibri" w:cs="Arial"/>
+                <w:i/>
+                <w:color w:val="548DD4"/>
+                <w:sz w:val="20"/>
+                <w:szCs w:val="20"/>
+                <w:lang w:eastAsia="es-CL"/>
+              </w:rPr>
+            </w:pPr>
+            <w:r>
+              <w:rPr>
+                <w:rFonts w:ascii="Calibri" w:hAnsi="Calibri" w:cs="Arial"/>
+                <w:b/>
+                <w:bCs/>
+                <w:i/>
+                <w:color w:val="548DD4"/>
+                <w:sz w:val="20"/>
+                <w:szCs w:val="20"/>
+                <w:lang w:eastAsia="es-CL"/>
+              </w:rPr>
+              <w:t>Sprint 2:</w:t>
+            </w:r>
+            <w:r>
+              <w:rPr>
+                <w:rFonts w:ascii="Calibri" w:hAnsi="Calibri" w:cs="Arial"/>
+                <w:i/>
+                <w:color w:val="548DD4"/>
+                <w:sz w:val="20"/>
+                <w:szCs w:val="20"/>
+                <w:lang w:eastAsia="es-CL"/>
+              </w:rPr>
+              <w:t xml:space="preserve"> Implementación de la funcionalidad de gestión de usuarios y clases.</w:t>
+            </w:r>
+          </w:p>
+          <w:p>
+            <w:pPr>
+              <w:numPr>
+                <w:ilvl w:val="0"/>
+                <w:numId w:val="6"/>
+              </w:numPr>
+              <w:jc w:val="both"/>
+              <w:rPr>
+                <w:rFonts w:ascii="Calibri" w:hAnsi="Calibri" w:cs="Arial"/>
+                <w:i/>
+                <w:color w:val="548DD4"/>
+                <w:sz w:val="20"/>
+                <w:szCs w:val="20"/>
+                <w:lang w:eastAsia="es-CL"/>
+              </w:rPr>
+            </w:pPr>
+            <w:r>
+              <w:rPr>
+                <w:rFonts w:ascii="Calibri" w:hAnsi="Calibri" w:cs="Arial"/>
+                <w:b/>
+                <w:bCs/>
+                <w:i/>
+                <w:color w:val="548DD4"/>
+                <w:sz w:val="20"/>
+                <w:szCs w:val="20"/>
+                <w:lang w:eastAsia="es-CL"/>
+              </w:rPr>
+              <w:t>Sprint 3:</w:t>
+            </w:r>
+            <w:r>
+              <w:rPr>
+                <w:rFonts w:ascii="Calibri" w:hAnsi="Calibri" w:cs="Arial"/>
+                <w:i/>
+                <w:color w:val="548DD4"/>
+                <w:sz w:val="20"/>
+                <w:szCs w:val="20"/>
+                <w:lang w:eastAsia="es-CL"/>
+              </w:rPr>
+              <w:t xml:space="preserve"> Desarrollo de la API de pagos y la interfaz de administración de planes.</w:t>
+            </w:r>
+          </w:p>
+          <w:p>
+            <w:pPr>
+              <w:jc w:val="both"/>
+              <w:rPr>
+                <w:rFonts w:ascii="Calibri" w:hAnsi="Calibri" w:cs="Arial"/>
+                <w:i/>
+                <w:color w:val="548DD4"/>
+                <w:sz w:val="20"/>
+                <w:szCs w:val="20"/>
+                <w:lang w:eastAsia="es-CL"/>
+              </w:rPr>
+            </w:pPr>
+            <w:r>
+              <w:rPr>
+                <w:rFonts w:ascii="Calibri" w:hAnsi="Calibri" w:cs="Arial"/>
+                <w:i/>
+                <w:color w:val="548DD4"/>
+                <w:sz w:val="20"/>
+                <w:szCs w:val="20"/>
+                <w:lang w:eastAsia="es-CL"/>
+              </w:rPr>
+              <w:t>Se realizan reuniones diarias (</w:t>
+            </w:r>
+            <w:proofErr w:type="spellStart"/>
+            <w:r>
+              <w:rPr>
+                <w:rFonts w:ascii="Calibri" w:hAnsi="Calibri" w:cs="Arial"/>
+                <w:i/>
+                <w:color w:val="548DD4"/>
+                <w:sz w:val="20"/>
+                <w:szCs w:val="20"/>
+                <w:lang w:eastAsia="es-CL"/>
+              </w:rPr>
+              <w:t>daily</w:t>
+            </w:r>
+            <w:proofErr w:type="spellEnd"/>
+            <w:r>
+              <w:rPr>
+                <w:rFonts w:ascii="Calibri" w:hAnsi="Calibri" w:cs="Arial"/>
+                <w:i/>
+                <w:color w:val="548DD4"/>
+                <w:sz w:val="20"/>
+                <w:szCs w:val="20"/>
+                <w:lang w:eastAsia="es-CL"/>
+              </w:rPr>
+              <w:t xml:space="preserve"> stand-ups) para coordinar el progreso del equipo y ajustes en la planificación semanal si se detectan bloqueos.</w:t>
             </w:r>
           </w:p>
           <w:p>
@@ -2268,17 +2619,6 @@
                 <w:lang w:eastAsia="es-CL"/>
               </w:rPr>
             </w:pPr>
-            <w:r>
-              <w:rPr>
-                <w:rFonts w:ascii="Calibri" w:hAnsi="Calibri" w:cs="Arial"/>
-                <w:i/>
-                <w:color w:val="548DD4"/>
-                <w:sz w:val="20"/>
-                <w:szCs w:val="20"/>
-                <w:lang w:eastAsia="es-CL"/>
-              </w:rPr>
-              <w:t>Cuando el proyecto a desarrollar es grupal, es necesario incorporar la definición de las funciones, tareas y responsabilidades asociadas a cada integrante del equipo.</w:t>
-            </w:r>
           </w:p>
         </w:tc>
       </w:tr>
@@ -3969,14 +4309,6 @@
               </w:rPr>
             </w:pPr>
             <w:r>
-              <w:rPr>
-                <w:rFonts w:ascii="Calibri" w:hAnsi="Calibri" w:cs="Arial"/>
-                <w:i/>
-                <w:color w:val="548DD4"/>
-                <w:sz w:val="18"/>
-                <w:szCs w:val="20"/>
-                <w:lang w:eastAsia="es-CL"/>
-              </w:rPr>
               <w:t>Desarrollo de software</w:t>
             </w:r>
           </w:p>
@@ -3998,26 +4330,10 @@
               </w:rPr>
             </w:pPr>
             <w:r>
-              <w:rPr>
-                <w:rFonts w:ascii="Calibri" w:hAnsi="Calibri" w:cs="Arial"/>
-                <w:i/>
-                <w:color w:val="548DD4"/>
-                <w:sz w:val="18"/>
-                <w:szCs w:val="20"/>
-                <w:lang w:eastAsia="es-CL"/>
-              </w:rPr>
-              <w:t xml:space="preserve">CAP-9: Desarrollo estructura básica del </w:t>
+              <w:t xml:space="preserve">Desarrollo estructura básica del </w:t>
             </w:r>
             <w:proofErr w:type="spellStart"/>
             <w:r>
-              <w:rPr>
-                <w:rFonts w:ascii="Calibri" w:hAnsi="Calibri" w:cs="Arial"/>
-                <w:i/>
-                <w:color w:val="548DD4"/>
-                <w:sz w:val="18"/>
-                <w:szCs w:val="20"/>
-                <w:lang w:eastAsia="es-CL"/>
-              </w:rPr>
               <w:t>backend</w:t>
             </w:r>
             <w:proofErr w:type="spellEnd"/>
@@ -4040,40 +4356,13 @@
               </w:rPr>
             </w:pPr>
             <w:r>
-              <w:rPr>
-                <w:rFonts w:ascii="Calibri" w:hAnsi="Calibri" w:cs="Arial"/>
-                <w:i/>
-                <w:color w:val="548DD4"/>
-                <w:sz w:val="18"/>
-                <w:szCs w:val="20"/>
-                <w:lang w:eastAsia="es-CL"/>
-              </w:rPr>
-              <w:t xml:space="preserve">Establecer la estructura básica del </w:t>
+              <w:t xml:space="preserve">Configuración de librerías y organización del </w:t>
             </w:r>
             <w:proofErr w:type="spellStart"/>
             <w:r>
-              <w:rPr>
-                <w:rFonts w:ascii="Calibri" w:hAnsi="Calibri" w:cs="Arial"/>
-                <w:i/>
-                <w:color w:val="548DD4"/>
-                <w:sz w:val="18"/>
-                <w:szCs w:val="20"/>
-                <w:lang w:eastAsia="es-CL"/>
-              </w:rPr>
               <w:t>backend</w:t>
             </w:r>
             <w:proofErr w:type="spellEnd"/>
-            <w:r>
-              <w:rPr>
-                <w:rFonts w:ascii="Calibri" w:hAnsi="Calibri" w:cs="Arial"/>
-                <w:i/>
-                <w:color w:val="548DD4"/>
-                <w:sz w:val="18"/>
-                <w:szCs w:val="20"/>
-                <w:lang w:eastAsia="es-CL"/>
-              </w:rPr>
-              <w:t>, incluyendo configuración de librerías y organización de directorios.</w:t>
-            </w:r>
           </w:p>
         </w:tc>
         <w:tc>
@@ -4093,15 +4382,7 @@
               </w:rPr>
             </w:pPr>
             <w:r>
-              <w:rPr>
-                <w:rFonts w:ascii="Calibri" w:hAnsi="Calibri" w:cs="Arial"/>
-                <w:i/>
-                <w:color w:val="548DD4"/>
-                <w:sz w:val="18"/>
-                <w:szCs w:val="20"/>
-                <w:lang w:eastAsia="es-CL"/>
-              </w:rPr>
-              <w:t>Entorno de desarrollo, librerías, Node.js</w:t>
+              <w:t>Node.js, JWT, MySQL</w:t>
             </w:r>
           </w:p>
         </w:tc>
@@ -4125,14 +4406,6 @@
               </w:rPr>
             </w:pPr>
             <w:r>
-              <w:rPr>
-                <w:rFonts w:ascii="Calibri" w:hAnsi="Calibri" w:cs="Arial"/>
-                <w:i/>
-                <w:color w:val="548DD4"/>
-                <w:sz w:val="18"/>
-                <w:szCs w:val="20"/>
-                <w:lang w:eastAsia="es-CL"/>
-              </w:rPr>
               <w:t>2 semanas</w:t>
             </w:r>
           </w:p>
@@ -4157,17 +4430,19 @@
                 <w:lang w:eastAsia="es-CL"/>
               </w:rPr>
             </w:pPr>
-            <w:r>
-              <w:rPr>
-                <w:rFonts w:ascii="Calibri" w:hAnsi="Calibri" w:cs="Arial"/>
-                <w:i/>
-                <w:color w:val="548DD4"/>
-                <w:sz w:val="18"/>
-                <w:szCs w:val="20"/>
-                <w:lang w:eastAsia="es-CL"/>
-              </w:rPr>
-              <w:t>Miguel Díaz</w:t>
-            </w:r>
+            <w:proofErr w:type="spellStart"/>
+            <w:r>
+              <w:t>Backend</w:t>
+            </w:r>
+            <w:proofErr w:type="spellEnd"/>
+            <w:r>
+              <w:t xml:space="preserve"> </w:t>
+            </w:r>
+            <w:proofErr w:type="spellStart"/>
+            <w:r>
+              <w:t>team</w:t>
+            </w:r>
+            <w:proofErr w:type="spellEnd"/>
           </w:p>
         </w:tc>
         <w:tc>
@@ -4187,15 +4462,7 @@
               </w:rPr>
             </w:pPr>
             <w:r>
-              <w:rPr>
-                <w:rFonts w:ascii="Calibri" w:hAnsi="Calibri" w:cs="Arial"/>
-                <w:i/>
-                <w:color w:val="548DD4"/>
-                <w:sz w:val="18"/>
-                <w:szCs w:val="20"/>
-                <w:lang w:eastAsia="es-CL"/>
-              </w:rPr>
-              <w:t>Dependencia con la elección de tecnologías clave.</w:t>
+              <w:t>Depende de la elección de tecnologías clave para integraciones futuras.</w:t>
             </w:r>
           </w:p>
         </w:tc>
@@ -4221,14 +4488,6 @@
               </w:rPr>
             </w:pPr>
             <w:r>
-              <w:rPr>
-                <w:rFonts w:ascii="Calibri" w:hAnsi="Calibri" w:cs="Arial"/>
-                <w:i/>
-                <w:color w:val="548DD4"/>
-                <w:sz w:val="18"/>
-                <w:szCs w:val="20"/>
-                <w:lang w:eastAsia="es-CL"/>
-              </w:rPr>
               <w:t>Selección de arquitectura y tecnologías</w:t>
             </w:r>
           </w:p>
@@ -4250,15 +4509,7 @@
               </w:rPr>
             </w:pPr>
             <w:r>
-              <w:rPr>
-                <w:rFonts w:ascii="Calibri" w:hAnsi="Calibri" w:cs="Arial"/>
-                <w:i/>
-                <w:color w:val="548DD4"/>
-                <w:sz w:val="18"/>
-                <w:szCs w:val="20"/>
-                <w:lang w:eastAsia="es-CL"/>
-              </w:rPr>
-              <w:t>CAP-31: Selección de tecnologías clave y definición de Arquitectura Preliminar</w:t>
+              <w:t>Selección de tecnologías clave</w:t>
             </w:r>
           </w:p>
         </w:tc>
@@ -4279,63 +4530,23 @@
               </w:rPr>
             </w:pPr>
             <w:r>
-              <w:rPr>
-                <w:rFonts w:ascii="Calibri" w:hAnsi="Calibri" w:cs="Arial"/>
-                <w:i/>
-                <w:color w:val="548DD4"/>
-                <w:sz w:val="18"/>
-                <w:szCs w:val="20"/>
-                <w:lang w:eastAsia="es-CL"/>
-              </w:rPr>
               <w:t xml:space="preserve">Definir tecnologías para </w:t>
             </w:r>
             <w:proofErr w:type="spellStart"/>
             <w:r>
-              <w:rPr>
-                <w:rFonts w:ascii="Calibri" w:hAnsi="Calibri" w:cs="Arial"/>
-                <w:i/>
-                <w:color w:val="548DD4"/>
-                <w:sz w:val="18"/>
-                <w:szCs w:val="20"/>
-                <w:lang w:eastAsia="es-CL"/>
-              </w:rPr>
               <w:t>frontend</w:t>
             </w:r>
             <w:proofErr w:type="spellEnd"/>
             <w:r>
-              <w:rPr>
-                <w:rFonts w:ascii="Calibri" w:hAnsi="Calibri" w:cs="Arial"/>
-                <w:i/>
-                <w:color w:val="548DD4"/>
-                <w:sz w:val="18"/>
-                <w:szCs w:val="20"/>
-                <w:lang w:eastAsia="es-CL"/>
-              </w:rPr>
               <w:t xml:space="preserve">, </w:t>
             </w:r>
             <w:proofErr w:type="spellStart"/>
             <w:r>
-              <w:rPr>
-                <w:rFonts w:ascii="Calibri" w:hAnsi="Calibri" w:cs="Arial"/>
-                <w:i/>
-                <w:color w:val="548DD4"/>
-                <w:sz w:val="18"/>
-                <w:szCs w:val="20"/>
-                <w:lang w:eastAsia="es-CL"/>
-              </w:rPr>
               <w:t>backend</w:t>
             </w:r>
             <w:proofErr w:type="spellEnd"/>
             <w:r>
-              <w:rPr>
-                <w:rFonts w:ascii="Calibri" w:hAnsi="Calibri" w:cs="Arial"/>
-                <w:i/>
-                <w:color w:val="548DD4"/>
-                <w:sz w:val="18"/>
-                <w:szCs w:val="20"/>
-                <w:lang w:eastAsia="es-CL"/>
-              </w:rPr>
-              <w:t>, seguridad, monitoreo, infraestructura y base de datos.</w:t>
+              <w:t>, seguridad y base de datos</w:t>
             </w:r>
           </w:p>
         </w:tc>
@@ -4356,15 +4567,7 @@
               </w:rPr>
             </w:pPr>
             <w:r>
-              <w:rPr>
-                <w:rFonts w:ascii="Calibri" w:hAnsi="Calibri" w:cs="Arial"/>
-                <w:i/>
-                <w:color w:val="548DD4"/>
-                <w:sz w:val="18"/>
-                <w:szCs w:val="20"/>
-                <w:lang w:eastAsia="es-CL"/>
-              </w:rPr>
-              <w:t>Documentación técnica, consultas a expertos</w:t>
+              <w:t>Documentación técnica</w:t>
             </w:r>
           </w:p>
         </w:tc>
@@ -4388,14 +4591,6 @@
               </w:rPr>
             </w:pPr>
             <w:r>
-              <w:rPr>
-                <w:rFonts w:ascii="Calibri" w:hAnsi="Calibri" w:cs="Arial"/>
-                <w:i/>
-                <w:color w:val="548DD4"/>
-                <w:sz w:val="18"/>
-                <w:szCs w:val="20"/>
-                <w:lang w:eastAsia="es-CL"/>
-              </w:rPr>
               <w:t>1 semana</w:t>
             </w:r>
           </w:p>
@@ -4421,15 +4616,7 @@
               </w:rPr>
             </w:pPr>
             <w:r>
-              <w:rPr>
-                <w:rFonts w:ascii="Calibri" w:hAnsi="Calibri" w:cs="Arial"/>
-                <w:i/>
-                <w:color w:val="548DD4"/>
-                <w:sz w:val="18"/>
-                <w:szCs w:val="20"/>
-                <w:lang w:eastAsia="es-CL"/>
-              </w:rPr>
-              <w:t>Miguel Díaz</w:t>
+              <w:t>Ignacio Alcaino</w:t>
             </w:r>
           </w:p>
         </w:tc>
@@ -4450,15 +4637,7 @@
               </w:rPr>
             </w:pPr>
             <w:r>
-              <w:rPr>
-                <w:rFonts w:ascii="Calibri" w:hAnsi="Calibri" w:cs="Arial"/>
-                <w:i/>
-                <w:color w:val="548DD4"/>
-                <w:sz w:val="18"/>
-                <w:szCs w:val="20"/>
-                <w:lang w:eastAsia="es-CL"/>
-              </w:rPr>
-              <w:t>Posible retraso si las tecnologías no cumplen con las necesidades del proyecto.</w:t>
+              <w:t>Consultas con expertos y documentación interna.</w:t>
             </w:r>
           </w:p>
         </w:tc>
@@ -4484,15 +4663,7 @@
               </w:rPr>
             </w:pPr>
             <w:r>
-              <w:rPr>
-                <w:rFonts w:ascii="Calibri" w:hAnsi="Calibri" w:cs="Arial"/>
-                <w:i/>
-                <w:color w:val="548DD4"/>
-                <w:sz w:val="18"/>
-                <w:szCs w:val="20"/>
-                <w:lang w:eastAsia="es-CL"/>
-              </w:rPr>
-              <w:t>Desarrollo de software</w:t>
+              <w:t>Seguridad y autenticación</w:t>
             </w:r>
           </w:p>
         </w:tc>
@@ -4513,15 +4684,7 @@
               </w:rPr>
             </w:pPr>
             <w:r>
-              <w:rPr>
-                <w:rFonts w:ascii="Calibri" w:hAnsi="Calibri" w:cs="Arial"/>
-                <w:i/>
-                <w:color w:val="548DD4"/>
-                <w:sz w:val="18"/>
-                <w:szCs w:val="20"/>
-                <w:lang w:eastAsia="es-CL"/>
-              </w:rPr>
-              <w:t>CAP-20: Iniciar Sesión en el Sistema</w:t>
+              <w:t>Implementar inicio/cierre de sesión</w:t>
             </w:r>
           </w:p>
         </w:tc>
@@ -4542,15 +4705,7 @@
               </w:rPr>
             </w:pPr>
             <w:r>
-              <w:rPr>
-                <w:rFonts w:ascii="Calibri" w:hAnsi="Calibri" w:cs="Arial"/>
-                <w:i/>
-                <w:color w:val="548DD4"/>
-                <w:sz w:val="18"/>
-                <w:szCs w:val="20"/>
-                <w:lang w:eastAsia="es-CL"/>
-              </w:rPr>
-              <w:t>Implementar funcionalidad de inicio de sesión con autenticación JWT.</w:t>
+              <w:t>Desarrollo de la funcionalidad para el manejo de tokens JWT</w:t>
             </w:r>
           </w:p>
         </w:tc>
@@ -4571,29 +4726,8 @@
               </w:rPr>
             </w:pPr>
             <w:r>
-              <w:rPr>
-                <w:rFonts w:ascii="Calibri" w:hAnsi="Calibri" w:cs="Arial"/>
-                <w:i/>
-                <w:color w:val="548DD4"/>
-                <w:sz w:val="18"/>
-                <w:szCs w:val="20"/>
-                <w:lang w:eastAsia="es-CL"/>
-              </w:rPr>
-              <w:t xml:space="preserve">JWT, Node.js, </w:t>
-            </w:r>
-            <w:proofErr w:type="spellStart"/>
-            <w:r>
-              <w:rPr>
-                <w:rFonts w:ascii="Calibri" w:hAnsi="Calibri" w:cs="Arial"/>
-                <w:i/>
-                <w:color w:val="548DD4"/>
-                <w:sz w:val="18"/>
-                <w:szCs w:val="20"/>
-                <w:lang w:eastAsia="es-CL"/>
-              </w:rPr>
-              <w:t>React</w:t>
-            </w:r>
-            <w:proofErr w:type="spellEnd"/>
+              <w:t>JWT, Node.js</w:t>
+            </w:r>
           </w:p>
         </w:tc>
         <w:tc>
@@ -4616,14 +4750,6 @@
               </w:rPr>
             </w:pPr>
             <w:r>
-              <w:rPr>
-                <w:rFonts w:ascii="Calibri" w:hAnsi="Calibri" w:cs="Arial"/>
-                <w:i/>
-                <w:color w:val="548DD4"/>
-                <w:sz w:val="18"/>
-                <w:szCs w:val="20"/>
-                <w:lang w:eastAsia="es-CL"/>
-              </w:rPr>
               <w:t>1 semana</w:t>
             </w:r>
           </w:p>
@@ -4648,17 +4774,19 @@
                 <w:lang w:eastAsia="es-CL"/>
               </w:rPr>
             </w:pPr>
-            <w:r>
-              <w:rPr>
-                <w:rFonts w:ascii="Calibri" w:hAnsi="Calibri" w:cs="Arial"/>
-                <w:i/>
-                <w:color w:val="548DD4"/>
-                <w:sz w:val="18"/>
-                <w:szCs w:val="20"/>
-                <w:lang w:eastAsia="es-CL"/>
-              </w:rPr>
-              <w:t>Por definir</w:t>
-            </w:r>
+            <w:proofErr w:type="spellStart"/>
+            <w:r>
+              <w:t>Backend</w:t>
+            </w:r>
+            <w:proofErr w:type="spellEnd"/>
+            <w:r>
+              <w:t xml:space="preserve"> </w:t>
+            </w:r>
+            <w:proofErr w:type="spellStart"/>
+            <w:r>
+              <w:t>team</w:t>
+            </w:r>
+            <w:proofErr w:type="spellEnd"/>
           </w:p>
         </w:tc>
         <w:tc>
@@ -4678,63 +4806,7 @@
               </w:rPr>
             </w:pPr>
             <w:r>
-              <w:rPr>
-                <w:rFonts w:ascii="Calibri" w:hAnsi="Calibri" w:cs="Arial"/>
-                <w:i/>
-                <w:color w:val="548DD4"/>
-                <w:sz w:val="18"/>
-                <w:szCs w:val="20"/>
-                <w:lang w:eastAsia="es-CL"/>
-              </w:rPr>
-              <w:t xml:space="preserve">Requiere coordinación con el equipo de </w:t>
-            </w:r>
-            <w:proofErr w:type="spellStart"/>
-            <w:r>
-              <w:rPr>
-                <w:rFonts w:ascii="Calibri" w:hAnsi="Calibri" w:cs="Arial"/>
-                <w:i/>
-                <w:color w:val="548DD4"/>
-                <w:sz w:val="18"/>
-                <w:szCs w:val="20"/>
-                <w:lang w:eastAsia="es-CL"/>
-              </w:rPr>
-              <w:t>frontend</w:t>
-            </w:r>
-            <w:proofErr w:type="spellEnd"/>
-            <w:r>
-              <w:rPr>
-                <w:rFonts w:ascii="Calibri" w:hAnsi="Calibri" w:cs="Arial"/>
-                <w:i/>
-                <w:color w:val="548DD4"/>
-                <w:sz w:val="18"/>
-                <w:szCs w:val="20"/>
-                <w:lang w:eastAsia="es-CL"/>
-              </w:rPr>
-              <w:t xml:space="preserve"> y </w:t>
-            </w:r>
-            <w:proofErr w:type="spellStart"/>
-            <w:r>
-              <w:rPr>
-                <w:rFonts w:ascii="Calibri" w:hAnsi="Calibri" w:cs="Arial"/>
-                <w:i/>
-                <w:color w:val="548DD4"/>
-                <w:sz w:val="18"/>
-                <w:szCs w:val="20"/>
-                <w:lang w:eastAsia="es-CL"/>
-              </w:rPr>
-              <w:t>backend</w:t>
-            </w:r>
-            <w:proofErr w:type="spellEnd"/>
-            <w:r>
-              <w:rPr>
-                <w:rFonts w:ascii="Calibri" w:hAnsi="Calibri" w:cs="Arial"/>
-                <w:i/>
-                <w:color w:val="548DD4"/>
-                <w:sz w:val="18"/>
-                <w:szCs w:val="20"/>
-                <w:lang w:eastAsia="es-CL"/>
-              </w:rPr>
-              <w:t>.</w:t>
+              <w:t>Asegurar la gestión segura de las sesiones de usuario en el sistema.</w:t>
             </w:r>
           </w:p>
         </w:tc>
@@ -4760,15 +4832,7 @@
               </w:rPr>
             </w:pPr>
             <w:r>
-              <w:rPr>
-                <w:rFonts w:ascii="Calibri" w:hAnsi="Calibri" w:cs="Arial"/>
-                <w:i/>
-                <w:color w:val="548DD4"/>
-                <w:sz w:val="18"/>
-                <w:szCs w:val="20"/>
-                <w:lang w:eastAsia="es-CL"/>
-              </w:rPr>
-              <w:t>Seguridad informática</w:t>
+              <w:t>Gestión de usuarios</w:t>
             </w:r>
           </w:p>
         </w:tc>
@@ -4789,15 +4853,7 @@
               </w:rPr>
             </w:pPr>
             <w:r>
-              <w:rPr>
-                <w:rFonts w:ascii="Calibri" w:hAnsi="Calibri" w:cs="Arial"/>
-                <w:i/>
-                <w:color w:val="548DD4"/>
-                <w:sz w:val="18"/>
-                <w:szCs w:val="20"/>
-                <w:lang w:eastAsia="es-CL"/>
-              </w:rPr>
-              <w:t>CAP-41: Cerrar Sesión del Sistema</w:t>
+              <w:t>Creación de usuarios en el sistema</w:t>
             </w:r>
           </w:p>
         </w:tc>
@@ -4818,16 +4874,13 @@
               </w:rPr>
             </w:pPr>
             <w:r>
-              <w:rPr>
-                <w:rFonts w:ascii="Calibri" w:hAnsi="Calibri" w:cs="Arial"/>
-                <w:i/>
-                <w:color w:val="548DD4"/>
-                <w:sz w:val="18"/>
-                <w:szCs w:val="20"/>
-                <w:lang w:eastAsia="es-CL"/>
-              </w:rPr>
-              <w:t>Desarrollar la funcionalidad para que los usuarios puedan cerrar sesión de manera segura.</w:t>
-            </w:r>
+              <w:t xml:space="preserve">Permitir la creación de usuarios desde el </w:t>
+            </w:r>
+            <w:proofErr w:type="spellStart"/>
+            <w:r>
+              <w:t>dashboard</w:t>
+            </w:r>
+            <w:proofErr w:type="spellEnd"/>
           </w:p>
         </w:tc>
         <w:tc>
@@ -4846,16 +4899,13 @@
                 <w:lang w:eastAsia="es-CL"/>
               </w:rPr>
             </w:pPr>
-            <w:r>
-              <w:rPr>
-                <w:rFonts w:ascii="Calibri" w:hAnsi="Calibri" w:cs="Arial"/>
-                <w:i/>
-                <w:color w:val="548DD4"/>
-                <w:sz w:val="18"/>
-                <w:szCs w:val="20"/>
-                <w:lang w:eastAsia="es-CL"/>
-              </w:rPr>
-              <w:t>JWT, Node.js</w:t>
+            <w:proofErr w:type="spellStart"/>
+            <w:r>
+              <w:t>React</w:t>
+            </w:r>
+            <w:proofErr w:type="spellEnd"/>
+            <w:r>
+              <w:t>, Node.js, base de datos</w:t>
             </w:r>
           </w:p>
         </w:tc>
@@ -4879,15 +4929,7 @@
               </w:rPr>
             </w:pPr>
             <w:r>
-              <w:rPr>
-                <w:rFonts w:ascii="Calibri" w:hAnsi="Calibri" w:cs="Arial"/>
-                <w:i/>
-                <w:color w:val="548DD4"/>
-                <w:sz w:val="18"/>
-                <w:szCs w:val="20"/>
-                <w:lang w:eastAsia="es-CL"/>
-              </w:rPr>
-              <w:t>1 semana</w:t>
+              <w:t>2 semanas</w:t>
             </w:r>
           </w:p>
         </w:tc>
@@ -4911,17 +4953,19 @@
                 <w:lang w:eastAsia="es-CL"/>
               </w:rPr>
             </w:pPr>
-            <w:r>
-              <w:rPr>
-                <w:rFonts w:ascii="Calibri" w:hAnsi="Calibri" w:cs="Arial"/>
-                <w:i/>
-                <w:color w:val="548DD4"/>
-                <w:sz w:val="18"/>
-                <w:szCs w:val="20"/>
-                <w:lang w:eastAsia="es-CL"/>
-              </w:rPr>
-              <w:t>Por definir</w:t>
-            </w:r>
+            <w:proofErr w:type="spellStart"/>
+            <w:r>
+              <w:t>Frontend</w:t>
+            </w:r>
+            <w:proofErr w:type="spellEnd"/>
+            <w:r>
+              <w:t xml:space="preserve"> </w:t>
+            </w:r>
+            <w:proofErr w:type="spellStart"/>
+            <w:r>
+              <w:t>team</w:t>
+            </w:r>
+            <w:proofErr w:type="spellEnd"/>
           </w:p>
         </w:tc>
         <w:tc>
@@ -4941,39 +4985,15 @@
               </w:rPr>
             </w:pPr>
             <w:r>
-              <w:rPr>
-                <w:rFonts w:ascii="Calibri" w:hAnsi="Calibri" w:cs="Arial"/>
-                <w:i/>
-                <w:color w:val="548DD4"/>
-                <w:sz w:val="18"/>
-                <w:szCs w:val="20"/>
-                <w:lang w:eastAsia="es-CL"/>
-              </w:rPr>
-              <w:t xml:space="preserve">Coordinación con el equipo de </w:t>
+              <w:t xml:space="preserve">Integración con la API de usuarios para permitir operaciones desde el </w:t>
             </w:r>
             <w:proofErr w:type="spellStart"/>
             <w:r>
-              <w:rPr>
-                <w:rFonts w:ascii="Calibri" w:hAnsi="Calibri" w:cs="Arial"/>
-                <w:i/>
-                <w:color w:val="548DD4"/>
-                <w:sz w:val="18"/>
-                <w:szCs w:val="20"/>
-                <w:lang w:eastAsia="es-CL"/>
-              </w:rPr>
-              <w:t>backend</w:t>
+              <w:t>frontend</w:t>
             </w:r>
             <w:proofErr w:type="spellEnd"/>
             <w:r>
-              <w:rPr>
-                <w:rFonts w:ascii="Calibri" w:hAnsi="Calibri" w:cs="Arial"/>
-                <w:i/>
-                <w:color w:val="548DD4"/>
-                <w:sz w:val="18"/>
-                <w:szCs w:val="20"/>
-                <w:lang w:eastAsia="es-CL"/>
-              </w:rPr>
-              <w:t xml:space="preserve"> para la invalidez de tokens.</w:t>
+              <w:t>.</w:t>
             </w:r>
           </w:p>
         </w:tc>
@@ -4999,15 +5019,7 @@
               </w:rPr>
             </w:pPr>
             <w:r>
-              <w:rPr>
-                <w:rFonts w:ascii="Calibri" w:hAnsi="Calibri" w:cs="Arial"/>
-                <w:i/>
-                <w:color w:val="548DD4"/>
-                <w:sz w:val="18"/>
-                <w:szCs w:val="20"/>
-                <w:lang w:eastAsia="es-CL"/>
-              </w:rPr>
-              <w:t>Gestión de usuarios</w:t>
+              <w:t>Pruebas</w:t>
             </w:r>
           </w:p>
         </w:tc>
@@ -5028,123 +5040,54 @@
               </w:rPr>
             </w:pPr>
             <w:r>
-              <w:rPr>
-                <w:rFonts w:ascii="Calibri" w:hAnsi="Calibri" w:cs="Arial"/>
-                <w:i/>
-                <w:color w:val="548DD4"/>
-                <w:sz w:val="18"/>
-                <w:szCs w:val="20"/>
-                <w:lang w:eastAsia="es-CL"/>
-              </w:rPr>
-              <w:t xml:space="preserve">CAP-25: Creación de Usuarios en el Sistema desde </w:t>
-            </w:r>
+              <w:t>Registrar mediciones de usuario</w:t>
+            </w:r>
+          </w:p>
+        </w:tc>
+        <w:tc>
+          <w:tcPr>
+            <w:tcW w:w="1580" w:type="dxa"/>
+          </w:tcPr>
+          <w:p>
+            <w:pPr>
+              <w:jc w:val="both"/>
+              <w:rPr>
+                <w:rFonts w:ascii="Calibri" w:hAnsi="Calibri" w:cs="Arial"/>
+                <w:i/>
+                <w:color w:val="548DD4"/>
+                <w:sz w:val="18"/>
+                <w:szCs w:val="20"/>
+                <w:lang w:eastAsia="es-CL"/>
+              </w:rPr>
+            </w:pPr>
+            <w:r>
+              <w:t>Implementar la funcionalidad para registrar mediciones corporales</w:t>
+            </w:r>
+          </w:p>
+        </w:tc>
+        <w:tc>
+          <w:tcPr>
+            <w:tcW w:w="1580" w:type="dxa"/>
+          </w:tcPr>
+          <w:p>
+            <w:pPr>
+              <w:jc w:val="both"/>
+              <w:rPr>
+                <w:rFonts w:ascii="Calibri" w:hAnsi="Calibri" w:cs="Arial"/>
+                <w:i/>
+                <w:color w:val="548DD4"/>
+                <w:sz w:val="18"/>
+                <w:szCs w:val="20"/>
+                <w:lang w:eastAsia="es-CL"/>
+              </w:rPr>
+            </w:pPr>
             <w:proofErr w:type="spellStart"/>
             <w:r>
-              <w:rPr>
-                <w:rFonts w:ascii="Calibri" w:hAnsi="Calibri" w:cs="Arial"/>
-                <w:i/>
-                <w:color w:val="548DD4"/>
-                <w:sz w:val="18"/>
-                <w:szCs w:val="20"/>
-                <w:lang w:eastAsia="es-CL"/>
-              </w:rPr>
-              <w:t>Dashboard</w:t>
+              <w:t>React</w:t>
             </w:r>
             <w:proofErr w:type="spellEnd"/>
-          </w:p>
-        </w:tc>
-        <w:tc>
-          <w:tcPr>
-            <w:tcW w:w="1580" w:type="dxa"/>
-          </w:tcPr>
-          <w:p>
-            <w:pPr>
-              <w:jc w:val="both"/>
-              <w:rPr>
-                <w:rFonts w:ascii="Calibri" w:hAnsi="Calibri" w:cs="Arial"/>
-                <w:i/>
-                <w:color w:val="548DD4"/>
-                <w:sz w:val="18"/>
-                <w:szCs w:val="20"/>
-                <w:lang w:eastAsia="es-CL"/>
-              </w:rPr>
-            </w:pPr>
-            <w:r>
-              <w:rPr>
-                <w:rFonts w:ascii="Calibri" w:hAnsi="Calibri" w:cs="Arial"/>
-                <w:i/>
-                <w:color w:val="548DD4"/>
-                <w:sz w:val="18"/>
-                <w:szCs w:val="20"/>
-                <w:lang w:eastAsia="es-CL"/>
-              </w:rPr>
-              <w:t xml:space="preserve">Permitir la creación de usuarios desde el </w:t>
-            </w:r>
-            <w:proofErr w:type="spellStart"/>
-            <w:r>
-              <w:rPr>
-                <w:rFonts w:ascii="Calibri" w:hAnsi="Calibri" w:cs="Arial"/>
-                <w:i/>
-                <w:color w:val="548DD4"/>
-                <w:sz w:val="18"/>
-                <w:szCs w:val="20"/>
-                <w:lang w:eastAsia="es-CL"/>
-              </w:rPr>
-              <w:t>dashboard</w:t>
-            </w:r>
-            <w:proofErr w:type="spellEnd"/>
-            <w:r>
-              <w:rPr>
-                <w:rFonts w:ascii="Calibri" w:hAnsi="Calibri" w:cs="Arial"/>
-                <w:i/>
-                <w:color w:val="548DD4"/>
-                <w:sz w:val="18"/>
-                <w:szCs w:val="20"/>
-                <w:lang w:eastAsia="es-CL"/>
-              </w:rPr>
-              <w:t>, desarrollando el modal de creación y validaciones necesarias.</w:t>
-            </w:r>
-          </w:p>
-        </w:tc>
-        <w:tc>
-          <w:tcPr>
-            <w:tcW w:w="1580" w:type="dxa"/>
-          </w:tcPr>
-          <w:p>
-            <w:pPr>
-              <w:jc w:val="both"/>
-              <w:rPr>
-                <w:rFonts w:ascii="Calibri" w:hAnsi="Calibri" w:cs="Arial"/>
-                <w:i/>
-                <w:color w:val="548DD4"/>
-                <w:sz w:val="18"/>
-                <w:szCs w:val="20"/>
-                <w:lang w:eastAsia="es-CL"/>
-              </w:rPr>
-            </w:pPr>
-            <w:proofErr w:type="spellStart"/>
-            <w:r>
-              <w:rPr>
-                <w:rFonts w:ascii="Calibri" w:hAnsi="Calibri" w:cs="Arial"/>
-                <w:i/>
-                <w:color w:val="548DD4"/>
-                <w:sz w:val="18"/>
-                <w:szCs w:val="20"/>
-                <w:lang w:eastAsia="es-CL"/>
-              </w:rPr>
-              <w:t>React</w:t>
-            </w:r>
-            <w:proofErr w:type="spellEnd"/>
-            <w:r>
-              <w:rPr>
-                <w:rFonts w:ascii="Calibri" w:hAnsi="Calibri" w:cs="Arial"/>
-                <w:i/>
-                <w:color w:val="548DD4"/>
-                <w:sz w:val="18"/>
-                <w:szCs w:val="20"/>
-                <w:lang w:eastAsia="es-CL"/>
-              </w:rPr>
-              <w:t>, Node.js, base de datos</w:t>
+            <w:r>
+              <w:t>, Node.js, MySQL</w:t>
             </w:r>
           </w:p>
         </w:tc>
@@ -5168,15 +5111,7 @@
               </w:rPr>
             </w:pPr>
             <w:r>
-              <w:rPr>
-                <w:rFonts w:ascii="Calibri" w:hAnsi="Calibri" w:cs="Arial"/>
-                <w:i/>
-                <w:color w:val="548DD4"/>
-                <w:sz w:val="18"/>
-                <w:szCs w:val="20"/>
-                <w:lang w:eastAsia="es-CL"/>
-              </w:rPr>
-              <w:t>2 semanas</w:t>
+              <w:t>1 semana</w:t>
             </w:r>
           </w:p>
         </w:tc>
@@ -5200,17 +5135,19 @@
                 <w:lang w:eastAsia="es-CL"/>
               </w:rPr>
             </w:pPr>
-            <w:r>
-              <w:rPr>
-                <w:rFonts w:ascii="Calibri" w:hAnsi="Calibri" w:cs="Arial"/>
-                <w:i/>
-                <w:color w:val="548DD4"/>
-                <w:sz w:val="18"/>
-                <w:szCs w:val="20"/>
-                <w:lang w:eastAsia="es-CL"/>
-              </w:rPr>
-              <w:t>Por definir</w:t>
-            </w:r>
+            <w:proofErr w:type="spellStart"/>
+            <w:r>
+              <w:t>Backend</w:t>
+            </w:r>
+            <w:proofErr w:type="spellEnd"/>
+            <w:r>
+              <w:t xml:space="preserve"> </w:t>
+            </w:r>
+            <w:proofErr w:type="spellStart"/>
+            <w:r>
+              <w:t>team</w:t>
+            </w:r>
+            <w:proofErr w:type="spellEnd"/>
           </w:p>
         </w:tc>
         <w:tc>
@@ -5230,63 +5167,7 @@
               </w:rPr>
             </w:pPr>
             <w:r>
-              <w:rPr>
-                <w:rFonts w:ascii="Calibri" w:hAnsi="Calibri" w:cs="Arial"/>
-                <w:i/>
-                <w:color w:val="548DD4"/>
-                <w:sz w:val="18"/>
-                <w:szCs w:val="20"/>
-                <w:lang w:eastAsia="es-CL"/>
-              </w:rPr>
-              <w:t xml:space="preserve">Es posible que se necesite ajustar la lógica del </w:t>
-            </w:r>
-            <w:proofErr w:type="spellStart"/>
-            <w:r>
-              <w:rPr>
-                <w:rFonts w:ascii="Calibri" w:hAnsi="Calibri" w:cs="Arial"/>
-                <w:i/>
-                <w:color w:val="548DD4"/>
-                <w:sz w:val="18"/>
-                <w:szCs w:val="20"/>
-                <w:lang w:eastAsia="es-CL"/>
-              </w:rPr>
-              <w:t>backend</w:t>
-            </w:r>
-            <w:proofErr w:type="spellEnd"/>
-            <w:r>
-              <w:rPr>
-                <w:rFonts w:ascii="Calibri" w:hAnsi="Calibri" w:cs="Arial"/>
-                <w:i/>
-                <w:color w:val="548DD4"/>
-                <w:sz w:val="18"/>
-                <w:szCs w:val="20"/>
-                <w:lang w:eastAsia="es-CL"/>
-              </w:rPr>
-              <w:t xml:space="preserve"> según </w:t>
-            </w:r>
-            <w:proofErr w:type="spellStart"/>
-            <w:r>
-              <w:rPr>
-                <w:rFonts w:ascii="Calibri" w:hAnsi="Calibri" w:cs="Arial"/>
-                <w:i/>
-                <w:color w:val="548DD4"/>
-                <w:sz w:val="18"/>
-                <w:szCs w:val="20"/>
-                <w:lang w:eastAsia="es-CL"/>
-              </w:rPr>
-              <w:t>feedback</w:t>
-            </w:r>
-            <w:proofErr w:type="spellEnd"/>
-            <w:r>
-              <w:rPr>
-                <w:rFonts w:ascii="Calibri" w:hAnsi="Calibri" w:cs="Arial"/>
-                <w:i/>
-                <w:color w:val="548DD4"/>
-                <w:sz w:val="18"/>
-                <w:szCs w:val="20"/>
-                <w:lang w:eastAsia="es-CL"/>
-              </w:rPr>
-              <w:t xml:space="preserve"> de usuario.</w:t>
+              <w:t>Asegurar la integración con el módulo de usuarios para el seguimiento físico.</w:t>
             </w:r>
           </w:p>
         </w:tc>
@@ -5311,17 +5192,6 @@
                 <w:lang w:eastAsia="es-CL"/>
               </w:rPr>
             </w:pPr>
-            <w:r>
-              <w:rPr>
-                <w:rFonts w:ascii="Calibri" w:hAnsi="Calibri" w:cs="Arial"/>
-                <w:i/>
-                <w:color w:val="548DD4"/>
-                <w:sz w:val="18"/>
-                <w:szCs w:val="20"/>
-                <w:lang w:eastAsia="es-CL"/>
-              </w:rPr>
-              <w:t>Seguimiento de usuarios</w:t>
-            </w:r>
           </w:p>
         </w:tc>
         <w:tc>
@@ -5340,17 +5210,6 @@
                 <w:lang w:eastAsia="es-CL"/>
               </w:rPr>
             </w:pPr>
-            <w:r>
-              <w:rPr>
-                <w:rFonts w:ascii="Calibri" w:hAnsi="Calibri" w:cs="Arial"/>
-                <w:i/>
-                <w:color w:val="548DD4"/>
-                <w:sz w:val="18"/>
-                <w:szCs w:val="20"/>
-                <w:lang w:eastAsia="es-CL"/>
-              </w:rPr>
-              <w:t>CAP-60: Registrar Mediciones de Usuario</w:t>
-            </w:r>
           </w:p>
         </w:tc>
         <w:tc>
@@ -5369,17 +5228,6 @@
                 <w:lang w:eastAsia="es-CL"/>
               </w:rPr>
             </w:pPr>
-            <w:r>
-              <w:rPr>
-                <w:rFonts w:ascii="Calibri" w:hAnsi="Calibri" w:cs="Arial"/>
-                <w:i/>
-                <w:color w:val="548DD4"/>
-                <w:sz w:val="18"/>
-                <w:szCs w:val="20"/>
-                <w:lang w:eastAsia="es-CL"/>
-              </w:rPr>
-              <w:t>Implementar el registro de mediciones corporales para usuarios.</w:t>
-            </w:r>
           </w:p>
         </w:tc>
         <w:tc>
@@ -5398,30 +5246,6 @@
                 <w:lang w:eastAsia="es-CL"/>
               </w:rPr>
             </w:pPr>
-            <w:proofErr w:type="spellStart"/>
-            <w:r>
-              <w:rPr>
-                <w:rFonts w:ascii="Calibri" w:hAnsi="Calibri" w:cs="Arial"/>
-                <w:i/>
-                <w:color w:val="548DD4"/>
-                <w:sz w:val="18"/>
-                <w:szCs w:val="20"/>
-                <w:lang w:eastAsia="es-CL"/>
-              </w:rPr>
-              <w:t>React</w:t>
-            </w:r>
-            <w:proofErr w:type="spellEnd"/>
-            <w:r>
-              <w:rPr>
-                <w:rFonts w:ascii="Calibri" w:hAnsi="Calibri" w:cs="Arial"/>
-                <w:i/>
-                <w:color w:val="548DD4"/>
-                <w:sz w:val="18"/>
-                <w:szCs w:val="20"/>
-                <w:lang w:eastAsia="es-CL"/>
-              </w:rPr>
-              <w:t>, Node.js, base de datos</w:t>
-            </w:r>
           </w:p>
         </w:tc>
         <w:tc>
@@ -5443,17 +5267,6 @@
                 <w:lang w:eastAsia="es-CL"/>
               </w:rPr>
             </w:pPr>
-            <w:r>
-              <w:rPr>
-                <w:rFonts w:ascii="Calibri" w:hAnsi="Calibri" w:cs="Arial"/>
-                <w:i/>
-                <w:color w:val="548DD4"/>
-                <w:sz w:val="18"/>
-                <w:szCs w:val="20"/>
-                <w:lang w:eastAsia="es-CL"/>
-              </w:rPr>
-              <w:t>1 semana</w:t>
-            </w:r>
           </w:p>
         </w:tc>
         <w:tc>
@@ -5476,17 +5289,6 @@
                 <w:lang w:eastAsia="es-CL"/>
               </w:rPr>
             </w:pPr>
-            <w:r>
-              <w:rPr>
-                <w:rFonts w:ascii="Calibri" w:hAnsi="Calibri" w:cs="Arial"/>
-                <w:i/>
-                <w:color w:val="548DD4"/>
-                <w:sz w:val="18"/>
-                <w:szCs w:val="20"/>
-                <w:lang w:eastAsia="es-CL"/>
-              </w:rPr>
-              <w:t>Por definir</w:t>
-            </w:r>
           </w:p>
         </w:tc>
         <w:tc>
@@ -5505,17 +5307,6 @@
                 <w:lang w:eastAsia="es-CL"/>
               </w:rPr>
             </w:pPr>
-            <w:r>
-              <w:rPr>
-                <w:rFonts w:ascii="Calibri" w:hAnsi="Calibri" w:cs="Arial"/>
-                <w:i/>
-                <w:color w:val="548DD4"/>
-                <w:sz w:val="18"/>
-                <w:szCs w:val="20"/>
-                <w:lang w:eastAsia="es-CL"/>
-              </w:rPr>
-              <w:t>Debe ser compatible con las demás funcionalidades de gestión de usuarios.</w:t>
-            </w:r>
           </w:p>
         </w:tc>
       </w:tr>
@@ -5539,18 +5330,6 @@
                 <w:lang w:eastAsia="es-CL"/>
               </w:rPr>
             </w:pPr>
-            <w:r>
-              <w:rPr>
-                <w:rFonts w:ascii="Calibri" w:hAnsi="Calibri" w:cs="Arial"/>
-                <w:i/>
-                <w:color w:val="548DD4"/>
-                <w:sz w:val="18"/>
-                <w:szCs w:val="20"/>
-                <w:lang w:eastAsia="es-CL"/>
-              </w:rPr>
-              <w:lastRenderedPageBreak/>
-              <w:t>Gestión de datos</w:t>
-            </w:r>
           </w:p>
         </w:tc>
         <w:tc>
@@ -5569,17 +5348,6 @@
                 <w:lang w:eastAsia="es-CL"/>
               </w:rPr>
             </w:pPr>
-            <w:r>
-              <w:rPr>
-                <w:rFonts w:ascii="Calibri" w:hAnsi="Calibri" w:cs="Arial"/>
-                <w:i/>
-                <w:color w:val="548DD4"/>
-                <w:sz w:val="18"/>
-                <w:szCs w:val="20"/>
-                <w:lang w:eastAsia="es-CL"/>
-              </w:rPr>
-              <w:t>CAP-61: Editar Registro de Medición</w:t>
-            </w:r>
           </w:p>
         </w:tc>
         <w:tc>
@@ -5598,17 +5366,6 @@
                 <w:lang w:eastAsia="es-CL"/>
               </w:rPr>
             </w:pPr>
-            <w:r>
-              <w:rPr>
-                <w:rFonts w:ascii="Calibri" w:hAnsi="Calibri" w:cs="Arial"/>
-                <w:i/>
-                <w:color w:val="548DD4"/>
-                <w:sz w:val="18"/>
-                <w:szCs w:val="20"/>
-                <w:lang w:eastAsia="es-CL"/>
-              </w:rPr>
-              <w:t>Desarrollar funcionalidad para editar mediciones existentes de los usuarios.</w:t>
-            </w:r>
           </w:p>
         </w:tc>
         <w:tc>
@@ -5627,30 +5384,6 @@
                 <w:lang w:eastAsia="es-CL"/>
               </w:rPr>
             </w:pPr>
-            <w:proofErr w:type="spellStart"/>
-            <w:r>
-              <w:rPr>
-                <w:rFonts w:ascii="Calibri" w:hAnsi="Calibri" w:cs="Arial"/>
-                <w:i/>
-                <w:color w:val="548DD4"/>
-                <w:sz w:val="18"/>
-                <w:szCs w:val="20"/>
-                <w:lang w:eastAsia="es-CL"/>
-              </w:rPr>
-              <w:t>React</w:t>
-            </w:r>
-            <w:proofErr w:type="spellEnd"/>
-            <w:r>
-              <w:rPr>
-                <w:rFonts w:ascii="Calibri" w:hAnsi="Calibri" w:cs="Arial"/>
-                <w:i/>
-                <w:color w:val="548DD4"/>
-                <w:sz w:val="18"/>
-                <w:szCs w:val="20"/>
-                <w:lang w:eastAsia="es-CL"/>
-              </w:rPr>
-              <w:t>, Node.js, base de datos</w:t>
-            </w:r>
           </w:p>
         </w:tc>
         <w:tc>
@@ -5672,17 +5405,6 @@
                 <w:lang w:eastAsia="es-CL"/>
               </w:rPr>
             </w:pPr>
-            <w:r>
-              <w:rPr>
-                <w:rFonts w:ascii="Calibri" w:hAnsi="Calibri" w:cs="Arial"/>
-                <w:i/>
-                <w:color w:val="548DD4"/>
-                <w:sz w:val="18"/>
-                <w:szCs w:val="20"/>
-                <w:lang w:eastAsia="es-CL"/>
-              </w:rPr>
-              <w:t>1 semana</w:t>
-            </w:r>
           </w:p>
         </w:tc>
         <w:tc>
@@ -5705,17 +5427,6 @@
                 <w:lang w:eastAsia="es-CL"/>
               </w:rPr>
             </w:pPr>
-            <w:r>
-              <w:rPr>
-                <w:rFonts w:ascii="Calibri" w:hAnsi="Calibri" w:cs="Arial"/>
-                <w:i/>
-                <w:color w:val="548DD4"/>
-                <w:sz w:val="18"/>
-                <w:szCs w:val="20"/>
-                <w:lang w:eastAsia="es-CL"/>
-              </w:rPr>
-              <w:t>Por definir</w:t>
-            </w:r>
           </w:p>
         </w:tc>
         <w:tc>
@@ -5734,30 +5445,6 @@
                 <w:lang w:eastAsia="es-CL"/>
               </w:rPr>
             </w:pPr>
-            <w:proofErr w:type="gramStart"/>
-            <w:r>
-              <w:rPr>
-                <w:rFonts w:ascii="Calibri" w:hAnsi="Calibri" w:cs="Arial"/>
-                <w:i/>
-                <w:color w:val="548DD4"/>
-                <w:sz w:val="18"/>
-                <w:szCs w:val="20"/>
-                <w:lang w:eastAsia="es-CL"/>
-              </w:rPr>
-              <w:t>Asegurar</w:t>
-            </w:r>
-            <w:proofErr w:type="gramEnd"/>
-            <w:r>
-              <w:rPr>
-                <w:rFonts w:ascii="Calibri" w:hAnsi="Calibri" w:cs="Arial"/>
-                <w:i/>
-                <w:color w:val="548DD4"/>
-                <w:sz w:val="18"/>
-                <w:szCs w:val="20"/>
-                <w:lang w:eastAsia="es-CL"/>
-              </w:rPr>
-              <w:t xml:space="preserve"> que no se rompan integraciones previas al editar datos.</w:t>
-            </w:r>
           </w:p>
         </w:tc>
       </w:tr>
@@ -5781,17 +5468,6 @@
                 <w:lang w:eastAsia="es-CL"/>
               </w:rPr>
             </w:pPr>
-            <w:r>
-              <w:rPr>
-                <w:rFonts w:ascii="Calibri" w:hAnsi="Calibri" w:cs="Arial"/>
-                <w:i/>
-                <w:color w:val="548DD4"/>
-                <w:sz w:val="18"/>
-                <w:szCs w:val="20"/>
-                <w:lang w:eastAsia="es-CL"/>
-              </w:rPr>
-              <w:t>Seguridad y monitoreo</w:t>
-            </w:r>
           </w:p>
         </w:tc>
         <w:tc>
@@ -5810,17 +5486,6 @@
                 <w:lang w:eastAsia="es-CL"/>
               </w:rPr>
             </w:pPr>
-            <w:r>
-              <w:rPr>
-                <w:rFonts w:ascii="Calibri" w:hAnsi="Calibri" w:cs="Arial"/>
-                <w:i/>
-                <w:color w:val="548DD4"/>
-                <w:sz w:val="18"/>
-                <w:szCs w:val="20"/>
-                <w:lang w:eastAsia="es-CL"/>
-              </w:rPr>
-              <w:t>CAP-62: Eliminar Registro de Medición</w:t>
-            </w:r>
           </w:p>
         </w:tc>
         <w:tc>
@@ -5839,17 +5504,6 @@
                 <w:lang w:eastAsia="es-CL"/>
               </w:rPr>
             </w:pPr>
-            <w:r>
-              <w:rPr>
-                <w:rFonts w:ascii="Calibri" w:hAnsi="Calibri" w:cs="Arial"/>
-                <w:i/>
-                <w:color w:val="548DD4"/>
-                <w:sz w:val="18"/>
-                <w:szCs w:val="20"/>
-                <w:lang w:eastAsia="es-CL"/>
-              </w:rPr>
-              <w:t>Crear funcionalidad que permita eliminar mediciones de usuarios con confirmación.</w:t>
-            </w:r>
           </w:p>
         </w:tc>
         <w:tc>
@@ -5868,30 +5522,6 @@
                 <w:lang w:eastAsia="es-CL"/>
               </w:rPr>
             </w:pPr>
-            <w:proofErr w:type="spellStart"/>
-            <w:r>
-              <w:rPr>
-                <w:rFonts w:ascii="Calibri" w:hAnsi="Calibri" w:cs="Arial"/>
-                <w:i/>
-                <w:color w:val="548DD4"/>
-                <w:sz w:val="18"/>
-                <w:szCs w:val="20"/>
-                <w:lang w:eastAsia="es-CL"/>
-              </w:rPr>
-              <w:t>React</w:t>
-            </w:r>
-            <w:proofErr w:type="spellEnd"/>
-            <w:r>
-              <w:rPr>
-                <w:rFonts w:ascii="Calibri" w:hAnsi="Calibri" w:cs="Arial"/>
-                <w:i/>
-                <w:color w:val="548DD4"/>
-                <w:sz w:val="18"/>
-                <w:szCs w:val="20"/>
-                <w:lang w:eastAsia="es-CL"/>
-              </w:rPr>
-              <w:t>, Node.js, base de datos</w:t>
-            </w:r>
           </w:p>
         </w:tc>
         <w:tc>
@@ -5913,17 +5543,6 @@
                 <w:lang w:eastAsia="es-CL"/>
               </w:rPr>
             </w:pPr>
-            <w:r>
-              <w:rPr>
-                <w:rFonts w:ascii="Calibri" w:hAnsi="Calibri" w:cs="Arial"/>
-                <w:i/>
-                <w:color w:val="548DD4"/>
-                <w:sz w:val="18"/>
-                <w:szCs w:val="20"/>
-                <w:lang w:eastAsia="es-CL"/>
-              </w:rPr>
-              <w:t>1 semana</w:t>
-            </w:r>
           </w:p>
         </w:tc>
         <w:tc>
@@ -5946,17 +5565,6 @@
                 <w:lang w:eastAsia="es-CL"/>
               </w:rPr>
             </w:pPr>
-            <w:r>
-              <w:rPr>
-                <w:rFonts w:ascii="Calibri" w:hAnsi="Calibri" w:cs="Arial"/>
-                <w:i/>
-                <w:color w:val="548DD4"/>
-                <w:sz w:val="18"/>
-                <w:szCs w:val="20"/>
-                <w:lang w:eastAsia="es-CL"/>
-              </w:rPr>
-              <w:t>Por definir</w:t>
-            </w:r>
           </w:p>
         </w:tc>
         <w:tc>
@@ -5975,17 +5583,6 @@
                 <w:lang w:eastAsia="es-CL"/>
               </w:rPr>
             </w:pPr>
-            <w:r>
-              <w:rPr>
-                <w:rFonts w:ascii="Calibri" w:hAnsi="Calibri" w:cs="Arial"/>
-                <w:i/>
-                <w:color w:val="548DD4"/>
-                <w:sz w:val="18"/>
-                <w:szCs w:val="20"/>
-                <w:lang w:eastAsia="es-CL"/>
-              </w:rPr>
-              <w:t>Revisar impacto en reportes o análisis que utilicen estos datos.</w:t>
-            </w:r>
           </w:p>
         </w:tc>
       </w:tr>
@@ -6009,17 +5606,6 @@
                 <w:lang w:eastAsia="es-CL"/>
               </w:rPr>
             </w:pPr>
-            <w:r>
-              <w:rPr>
-                <w:rFonts w:ascii="Calibri" w:hAnsi="Calibri" w:cs="Arial"/>
-                <w:i/>
-                <w:color w:val="548DD4"/>
-                <w:sz w:val="18"/>
-                <w:szCs w:val="20"/>
-                <w:lang w:eastAsia="es-CL"/>
-              </w:rPr>
-              <w:t>Análisis de operaciones</w:t>
-            </w:r>
           </w:p>
         </w:tc>
         <w:tc>
@@ -6038,17 +5624,6 @@
                 <w:lang w:eastAsia="es-CL"/>
               </w:rPr>
             </w:pPr>
-            <w:r>
-              <w:rPr>
-                <w:rFonts w:ascii="Calibri" w:hAnsi="Calibri" w:cs="Arial"/>
-                <w:i/>
-                <w:color w:val="548DD4"/>
-                <w:sz w:val="18"/>
-                <w:szCs w:val="20"/>
-                <w:lang w:eastAsia="es-CL"/>
-              </w:rPr>
-              <w:t>CAP-59: Ver Ingresos al establecimiento del día actual</w:t>
-            </w:r>
           </w:p>
         </w:tc>
         <w:tc>
@@ -6067,41 +5642,6 @@
                 <w:lang w:eastAsia="es-CL"/>
               </w:rPr>
             </w:pPr>
-            <w:r>
-              <w:rPr>
-                <w:rFonts w:ascii="Calibri" w:hAnsi="Calibri" w:cs="Arial"/>
-                <w:i/>
-                <w:color w:val="548DD4"/>
-                <w:sz w:val="18"/>
-                <w:szCs w:val="20"/>
-                <w:lang w:eastAsia="es-CL"/>
-              </w:rPr>
-              <w:t xml:space="preserve">Desarrollar vista en el </w:t>
-            </w:r>
-            <w:proofErr w:type="spellStart"/>
-            <w:r>
-              <w:rPr>
-                <w:rFonts w:ascii="Calibri" w:hAnsi="Calibri" w:cs="Arial"/>
-                <w:i/>
-                <w:color w:val="548DD4"/>
-                <w:sz w:val="18"/>
-                <w:szCs w:val="20"/>
-                <w:lang w:eastAsia="es-CL"/>
-              </w:rPr>
-              <w:t>dashboard</w:t>
-            </w:r>
-            <w:proofErr w:type="spellEnd"/>
-            <w:r>
-              <w:rPr>
-                <w:rFonts w:ascii="Calibri" w:hAnsi="Calibri" w:cs="Arial"/>
-                <w:i/>
-                <w:color w:val="548DD4"/>
-                <w:sz w:val="18"/>
-                <w:szCs w:val="20"/>
-                <w:lang w:eastAsia="es-CL"/>
-              </w:rPr>
-              <w:t xml:space="preserve"> para monitorear los ingresos diarios al gimnasio.</w:t>
-            </w:r>
           </w:p>
         </w:tc>
         <w:tc>
@@ -6120,30 +5660,6 @@
                 <w:lang w:eastAsia="es-CL"/>
               </w:rPr>
             </w:pPr>
-            <w:proofErr w:type="spellStart"/>
-            <w:r>
-              <w:rPr>
-                <w:rFonts w:ascii="Calibri" w:hAnsi="Calibri" w:cs="Arial"/>
-                <w:i/>
-                <w:color w:val="548DD4"/>
-                <w:sz w:val="18"/>
-                <w:szCs w:val="20"/>
-                <w:lang w:eastAsia="es-CL"/>
-              </w:rPr>
-              <w:t>React</w:t>
-            </w:r>
-            <w:proofErr w:type="spellEnd"/>
-            <w:r>
-              <w:rPr>
-                <w:rFonts w:ascii="Calibri" w:hAnsi="Calibri" w:cs="Arial"/>
-                <w:i/>
-                <w:color w:val="548DD4"/>
-                <w:sz w:val="18"/>
-                <w:szCs w:val="20"/>
-                <w:lang w:eastAsia="es-CL"/>
-              </w:rPr>
-              <w:t>, base de datos</w:t>
-            </w:r>
           </w:p>
         </w:tc>
         <w:tc>
@@ -6165,17 +5681,6 @@
                 <w:lang w:eastAsia="es-CL"/>
               </w:rPr>
             </w:pPr>
-            <w:r>
-              <w:rPr>
-                <w:rFonts w:ascii="Calibri" w:hAnsi="Calibri" w:cs="Arial"/>
-                <w:i/>
-                <w:color w:val="548DD4"/>
-                <w:sz w:val="18"/>
-                <w:szCs w:val="20"/>
-                <w:lang w:eastAsia="es-CL"/>
-              </w:rPr>
-              <w:t>1 semana</w:t>
-            </w:r>
           </w:p>
         </w:tc>
         <w:tc>
@@ -6198,17 +5703,6 @@
                 <w:lang w:eastAsia="es-CL"/>
               </w:rPr>
             </w:pPr>
-            <w:r>
-              <w:rPr>
-                <w:rFonts w:ascii="Calibri" w:hAnsi="Calibri" w:cs="Arial"/>
-                <w:i/>
-                <w:color w:val="548DD4"/>
-                <w:sz w:val="18"/>
-                <w:szCs w:val="20"/>
-                <w:lang w:eastAsia="es-CL"/>
-              </w:rPr>
-              <w:t>Por definir</w:t>
-            </w:r>
           </w:p>
         </w:tc>
         <w:tc>
@@ -6227,17 +5721,6 @@
                 <w:lang w:eastAsia="es-CL"/>
               </w:rPr>
             </w:pPr>
-            <w:r>
-              <w:rPr>
-                <w:rFonts w:ascii="Calibri" w:hAnsi="Calibri" w:cs="Arial"/>
-                <w:i/>
-                <w:color w:val="548DD4"/>
-                <w:sz w:val="18"/>
-                <w:szCs w:val="20"/>
-                <w:lang w:eastAsia="es-CL"/>
-              </w:rPr>
-              <w:t>Depende de la disponibilidad de datos en tiempo real.</w:t>
-            </w:r>
           </w:p>
         </w:tc>
       </w:tr>
@@ -6261,17 +5744,6 @@
                 <w:lang w:eastAsia="es-CL"/>
               </w:rPr>
             </w:pPr>
-            <w:r>
-              <w:rPr>
-                <w:rFonts w:ascii="Calibri" w:hAnsi="Calibri" w:cs="Arial"/>
-                <w:i/>
-                <w:color w:val="548DD4"/>
-                <w:sz w:val="18"/>
-                <w:szCs w:val="20"/>
-                <w:lang w:eastAsia="es-CL"/>
-              </w:rPr>
-              <w:t>Gestión financiera</w:t>
-            </w:r>
           </w:p>
         </w:tc>
         <w:tc>
@@ -6290,30 +5762,6 @@
                 <w:lang w:eastAsia="es-CL"/>
               </w:rPr>
             </w:pPr>
-            <w:r>
-              <w:rPr>
-                <w:rFonts w:ascii="Calibri" w:hAnsi="Calibri" w:cs="Arial"/>
-                <w:i/>
-                <w:color w:val="548DD4"/>
-                <w:sz w:val="18"/>
-                <w:szCs w:val="20"/>
-                <w:lang w:eastAsia="es-CL"/>
-              </w:rPr>
-              <w:t xml:space="preserve">CAP-55: Registrar Pago en el Sistema desde </w:t>
-            </w:r>
-            <w:proofErr w:type="spellStart"/>
-            <w:r>
-              <w:rPr>
-                <w:rFonts w:ascii="Calibri" w:hAnsi="Calibri" w:cs="Arial"/>
-                <w:i/>
-                <w:color w:val="548DD4"/>
-                <w:sz w:val="18"/>
-                <w:szCs w:val="20"/>
-                <w:lang w:eastAsia="es-CL"/>
-              </w:rPr>
-              <w:t>Dashboard</w:t>
-            </w:r>
-            <w:proofErr w:type="spellEnd"/>
           </w:p>
         </w:tc>
         <w:tc>
@@ -6332,41 +5780,6 @@
                 <w:lang w:eastAsia="es-CL"/>
               </w:rPr>
             </w:pPr>
-            <w:r>
-              <w:rPr>
-                <w:rFonts w:ascii="Calibri" w:hAnsi="Calibri" w:cs="Arial"/>
-                <w:i/>
-                <w:color w:val="548DD4"/>
-                <w:sz w:val="18"/>
-                <w:szCs w:val="20"/>
-                <w:lang w:eastAsia="es-CL"/>
-              </w:rPr>
-              <w:t xml:space="preserve">Implementar funcionalidad para registrar pagos desde el </w:t>
-            </w:r>
-            <w:proofErr w:type="spellStart"/>
-            <w:r>
-              <w:rPr>
-                <w:rFonts w:ascii="Calibri" w:hAnsi="Calibri" w:cs="Arial"/>
-                <w:i/>
-                <w:color w:val="548DD4"/>
-                <w:sz w:val="18"/>
-                <w:szCs w:val="20"/>
-                <w:lang w:eastAsia="es-CL"/>
-              </w:rPr>
-              <w:t>dashboard</w:t>
-            </w:r>
-            <w:proofErr w:type="spellEnd"/>
-            <w:r>
-              <w:rPr>
-                <w:rFonts w:ascii="Calibri" w:hAnsi="Calibri" w:cs="Arial"/>
-                <w:i/>
-                <w:color w:val="548DD4"/>
-                <w:sz w:val="18"/>
-                <w:szCs w:val="20"/>
-                <w:lang w:eastAsia="es-CL"/>
-              </w:rPr>
-              <w:t>.</w:t>
-            </w:r>
           </w:p>
         </w:tc>
         <w:tc>
@@ -6385,30 +5798,6 @@
                 <w:lang w:eastAsia="es-CL"/>
               </w:rPr>
             </w:pPr>
-            <w:proofErr w:type="spellStart"/>
-            <w:r>
-              <w:rPr>
-                <w:rFonts w:ascii="Calibri" w:hAnsi="Calibri" w:cs="Arial"/>
-                <w:i/>
-                <w:color w:val="548DD4"/>
-                <w:sz w:val="18"/>
-                <w:szCs w:val="20"/>
-                <w:lang w:eastAsia="es-CL"/>
-              </w:rPr>
-              <w:t>React</w:t>
-            </w:r>
-            <w:proofErr w:type="spellEnd"/>
-            <w:r>
-              <w:rPr>
-                <w:rFonts w:ascii="Calibri" w:hAnsi="Calibri" w:cs="Arial"/>
-                <w:i/>
-                <w:color w:val="548DD4"/>
-                <w:sz w:val="18"/>
-                <w:szCs w:val="20"/>
-                <w:lang w:eastAsia="es-CL"/>
-              </w:rPr>
-              <w:t>, Node.js, base de datos</w:t>
-            </w:r>
           </w:p>
         </w:tc>
         <w:tc>
@@ -6431,17 +5820,6 @@
                 <w:lang w:eastAsia="es-CL"/>
               </w:rPr>
             </w:pPr>
-            <w:r>
-              <w:rPr>
-                <w:rFonts w:ascii="Calibri" w:hAnsi="Calibri" w:cs="Arial"/>
-                <w:i/>
-                <w:color w:val="548DD4"/>
-                <w:sz w:val="18"/>
-                <w:szCs w:val="20"/>
-                <w:lang w:eastAsia="es-CL"/>
-              </w:rPr>
-              <w:t>1 semana</w:t>
-            </w:r>
           </w:p>
         </w:tc>
         <w:tc>
@@ -6465,17 +5843,6 @@
                 <w:lang w:eastAsia="es-CL"/>
               </w:rPr>
             </w:pPr>
-            <w:r>
-              <w:rPr>
-                <w:rFonts w:ascii="Calibri" w:hAnsi="Calibri" w:cs="Arial"/>
-                <w:i/>
-                <w:color w:val="548DD4"/>
-                <w:sz w:val="18"/>
-                <w:szCs w:val="20"/>
-                <w:lang w:eastAsia="es-CL"/>
-              </w:rPr>
-              <w:t>Por definir</w:t>
-            </w:r>
           </w:p>
         </w:tc>
         <w:tc>
@@ -6494,17 +5861,6 @@
                 <w:lang w:eastAsia="es-CL"/>
               </w:rPr>
             </w:pPr>
-            <w:r>
-              <w:rPr>
-                <w:rFonts w:ascii="Calibri" w:hAnsi="Calibri" w:cs="Arial"/>
-                <w:i/>
-                <w:color w:val="548DD4"/>
-                <w:sz w:val="18"/>
-                <w:szCs w:val="20"/>
-                <w:lang w:eastAsia="es-CL"/>
-              </w:rPr>
-              <w:t>Se debe validar la integridad de los datos financieros ingresados.</w:t>
-            </w:r>
           </w:p>
         </w:tc>
       </w:tr>
@@ -6528,17 +5884,6 @@
                 <w:lang w:eastAsia="es-CL"/>
               </w:rPr>
             </w:pPr>
-            <w:r>
-              <w:rPr>
-                <w:rFonts w:ascii="Calibri" w:hAnsi="Calibri" w:cs="Arial"/>
-                <w:i/>
-                <w:color w:val="548DD4"/>
-                <w:sz w:val="18"/>
-                <w:szCs w:val="20"/>
-                <w:lang w:eastAsia="es-CL"/>
-              </w:rPr>
-              <w:t>Gestión de pagos</w:t>
-            </w:r>
           </w:p>
         </w:tc>
         <w:tc>
@@ -6557,17 +5902,6 @@
                 <w:lang w:eastAsia="es-CL"/>
               </w:rPr>
             </w:pPr>
-            <w:r>
-              <w:rPr>
-                <w:rFonts w:ascii="Calibri" w:hAnsi="Calibri" w:cs="Arial"/>
-                <w:i/>
-                <w:color w:val="548DD4"/>
-                <w:sz w:val="18"/>
-                <w:szCs w:val="20"/>
-                <w:lang w:eastAsia="es-CL"/>
-              </w:rPr>
-              <w:t>CAP-56: Ver Pagos en el Sistema</w:t>
-            </w:r>
           </w:p>
         </w:tc>
         <w:tc>
@@ -6586,17 +5920,6 @@
                 <w:lang w:eastAsia="es-CL"/>
               </w:rPr>
             </w:pPr>
-            <w:r>
-              <w:rPr>
-                <w:rFonts w:ascii="Calibri" w:hAnsi="Calibri" w:cs="Arial"/>
-                <w:i/>
-                <w:color w:val="548DD4"/>
-                <w:sz w:val="18"/>
-                <w:szCs w:val="20"/>
-                <w:lang w:eastAsia="es-CL"/>
-              </w:rPr>
-              <w:t>Desarrollar la vista de historial de pagos para usuarios.</w:t>
-            </w:r>
           </w:p>
         </w:tc>
         <w:tc>
@@ -6618,30 +5941,6 @@
                 <w:lang w:eastAsia="es-CL"/>
               </w:rPr>
             </w:pPr>
-            <w:proofErr w:type="spellStart"/>
-            <w:r>
-              <w:rPr>
-                <w:rFonts w:ascii="Calibri" w:hAnsi="Calibri" w:cs="Arial"/>
-                <w:i/>
-                <w:color w:val="548DD4"/>
-                <w:sz w:val="18"/>
-                <w:szCs w:val="20"/>
-                <w:lang w:eastAsia="es-CL"/>
-              </w:rPr>
-              <w:t>React</w:t>
-            </w:r>
-            <w:proofErr w:type="spellEnd"/>
-            <w:r>
-              <w:rPr>
-                <w:rFonts w:ascii="Calibri" w:hAnsi="Calibri" w:cs="Arial"/>
-                <w:i/>
-                <w:color w:val="548DD4"/>
-                <w:sz w:val="18"/>
-                <w:szCs w:val="20"/>
-                <w:lang w:eastAsia="es-CL"/>
-              </w:rPr>
-              <w:t>, base de datos</w:t>
-            </w:r>
           </w:p>
         </w:tc>
         <w:tc>
@@ -6666,17 +5965,6 @@
                 <w:lang w:eastAsia="es-CL"/>
               </w:rPr>
             </w:pPr>
-            <w:r>
-              <w:rPr>
-                <w:rFonts w:ascii="Calibri" w:hAnsi="Calibri" w:cs="Arial"/>
-                <w:i/>
-                <w:color w:val="548DD4"/>
-                <w:sz w:val="18"/>
-                <w:szCs w:val="20"/>
-                <w:lang w:eastAsia="es-CL"/>
-              </w:rPr>
-              <w:t>1 semana</w:t>
-            </w:r>
           </w:p>
         </w:tc>
         <w:tc>
@@ -6702,17 +5990,6 @@
                 <w:lang w:eastAsia="es-CL"/>
               </w:rPr>
             </w:pPr>
-            <w:r>
-              <w:rPr>
-                <w:rFonts w:ascii="Calibri" w:hAnsi="Calibri" w:cs="Arial"/>
-                <w:i/>
-                <w:color w:val="548DD4"/>
-                <w:sz w:val="18"/>
-                <w:szCs w:val="20"/>
-                <w:lang w:eastAsia="es-CL"/>
-              </w:rPr>
-              <w:t>Por definir</w:t>
-            </w:r>
           </w:p>
         </w:tc>
         <w:tc>
@@ -6734,17 +6011,6 @@
                 <w:lang w:eastAsia="es-CL"/>
               </w:rPr>
             </w:pPr>
-            <w:r>
-              <w:rPr>
-                <w:rFonts w:ascii="Calibri" w:hAnsi="Calibri" w:cs="Arial"/>
-                <w:i/>
-                <w:color w:val="548DD4"/>
-                <w:sz w:val="18"/>
-                <w:szCs w:val="20"/>
-                <w:lang w:eastAsia="es-CL"/>
-              </w:rPr>
-              <w:t>Asegurarse de que el sistema permita filtrado y búsqueda de pagos.</w:t>
-            </w:r>
           </w:p>
         </w:tc>
       </w:tr>
@@ -8483,9 +7749,12 @@
     <w:p/>
     <w:p>
       <w:r>
+        <w:rPr>
+          <w:noProof/>
+        </w:rPr>
         <w:lastRenderedPageBreak/>
         <w:drawing>
-          <wp:anchor distT="0" distB="0" distL="114300" distR="114300" simplePos="0" relativeHeight="251660288" behindDoc="1" locked="0" layoutInCell="1" allowOverlap="1" wp14:anchorId="354DDF5D" wp14:editId="06657B48">
+          <wp:anchor distT="0" distB="0" distL="114300" distR="114300" simplePos="0" relativeHeight="251660288" behindDoc="1" locked="0" layoutInCell="1" allowOverlap="1" wp14:anchorId="354DDF5D" wp14:editId="2C66AF4D">
             <wp:simplePos x="0" y="0"/>
             <wp:positionH relativeFrom="margin">
               <wp:align>center</wp:align>
@@ -9184,6 +8453,155 @@
     </w:lvl>
   </w:abstractNum>
   <w:abstractNum w:abstractNumId="3" w15:restartNumberingAfterBreak="0">
+    <w:nsid w:val="442B6805"/>
+    <w:multiLevelType w:val="multilevel"/>
+    <w:tmpl w:val="8EF830D8"/>
+    <w:lvl w:ilvl="0">
+      <w:start w:val="1"/>
+      <w:numFmt w:val="bullet"/>
+      <w:lvlText w:val=""/>
+      <w:lvlJc w:val="left"/>
+      <w:pPr>
+        <w:tabs>
+          <w:tab w:val="num" w:pos="720"/>
+        </w:tabs>
+        <w:ind w:left="720" w:hanging="360"/>
+      </w:pPr>
+      <w:rPr>
+        <w:rFonts w:ascii="Symbol" w:hAnsi="Symbol" w:hint="default"/>
+        <w:sz w:val="20"/>
+      </w:rPr>
+    </w:lvl>
+    <w:lvl w:ilvl="1" w:tentative="1">
+      <w:start w:val="1"/>
+      <w:numFmt w:val="bullet"/>
+      <w:lvlText w:val="o"/>
+      <w:lvlJc w:val="left"/>
+      <w:pPr>
+        <w:tabs>
+          <w:tab w:val="num" w:pos="1440"/>
+        </w:tabs>
+        <w:ind w:left="1440" w:hanging="360"/>
+      </w:pPr>
+      <w:rPr>
+        <w:rFonts w:ascii="Courier New" w:hAnsi="Courier New" w:hint="default"/>
+        <w:sz w:val="20"/>
+      </w:rPr>
+    </w:lvl>
+    <w:lvl w:ilvl="2" w:tentative="1">
+      <w:start w:val="1"/>
+      <w:numFmt w:val="bullet"/>
+      <w:lvlText w:val=""/>
+      <w:lvlJc w:val="left"/>
+      <w:pPr>
+        <w:tabs>
+          <w:tab w:val="num" w:pos="2160"/>
+        </w:tabs>
+        <w:ind w:left="2160" w:hanging="360"/>
+      </w:pPr>
+      <w:rPr>
+        <w:rFonts w:ascii="Wingdings" w:hAnsi="Wingdings" w:hint="default"/>
+        <w:sz w:val="20"/>
+      </w:rPr>
+    </w:lvl>
+    <w:lvl w:ilvl="3" w:tentative="1">
+      <w:start w:val="1"/>
+      <w:numFmt w:val="bullet"/>
+      <w:lvlText w:val=""/>
+      <w:lvlJc w:val="left"/>
+      <w:pPr>
+        <w:tabs>
+          <w:tab w:val="num" w:pos="2880"/>
+        </w:tabs>
+        <w:ind w:left="2880" w:hanging="360"/>
+      </w:pPr>
+      <w:rPr>
+        <w:rFonts w:ascii="Wingdings" w:hAnsi="Wingdings" w:hint="default"/>
+        <w:sz w:val="20"/>
+      </w:rPr>
+    </w:lvl>
+    <w:lvl w:ilvl="4" w:tentative="1">
+      <w:start w:val="1"/>
+      <w:numFmt w:val="bullet"/>
+      <w:lvlText w:val=""/>
+      <w:lvlJc w:val="left"/>
+      <w:pPr>
+        <w:tabs>
+          <w:tab w:val="num" w:pos="3600"/>
+        </w:tabs>
+        <w:ind w:left="3600" w:hanging="360"/>
+      </w:pPr>
+      <w:rPr>
+        <w:rFonts w:ascii="Wingdings" w:hAnsi="Wingdings" w:hint="default"/>
+        <w:sz w:val="20"/>
+      </w:rPr>
+    </w:lvl>
+    <w:lvl w:ilvl="5" w:tentative="1">
+      <w:start w:val="1"/>
+      <w:numFmt w:val="bullet"/>
+      <w:lvlText w:val=""/>
+      <w:lvlJc w:val="left"/>
+      <w:pPr>
+        <w:tabs>
+          <w:tab w:val="num" w:pos="4320"/>
+        </w:tabs>
+        <w:ind w:left="4320" w:hanging="360"/>
+      </w:pPr>
+      <w:rPr>
+        <w:rFonts w:ascii="Wingdings" w:hAnsi="Wingdings" w:hint="default"/>
+        <w:sz w:val="20"/>
+      </w:rPr>
+    </w:lvl>
+    <w:lvl w:ilvl="6" w:tentative="1">
+      <w:start w:val="1"/>
+      <w:numFmt w:val="bullet"/>
+      <w:lvlText w:val=""/>
+      <w:lvlJc w:val="left"/>
+      <w:pPr>
+        <w:tabs>
+          <w:tab w:val="num" w:pos="5040"/>
+        </w:tabs>
+        <w:ind w:left="5040" w:hanging="360"/>
+      </w:pPr>
+      <w:rPr>
+        <w:rFonts w:ascii="Wingdings" w:hAnsi="Wingdings" w:hint="default"/>
+        <w:sz w:val="20"/>
+      </w:rPr>
+    </w:lvl>
+    <w:lvl w:ilvl="7" w:tentative="1">
+      <w:start w:val="1"/>
+      <w:numFmt w:val="bullet"/>
+      <w:lvlText w:val=""/>
+      <w:lvlJc w:val="left"/>
+      <w:pPr>
+        <w:tabs>
+          <w:tab w:val="num" w:pos="5760"/>
+        </w:tabs>
+        <w:ind w:left="5760" w:hanging="360"/>
+      </w:pPr>
+      <w:rPr>
+        <w:rFonts w:ascii="Wingdings" w:hAnsi="Wingdings" w:hint="default"/>
+        <w:sz w:val="20"/>
+      </w:rPr>
+    </w:lvl>
+    <w:lvl w:ilvl="8" w:tentative="1">
+      <w:start w:val="1"/>
+      <w:numFmt w:val="bullet"/>
+      <w:lvlText w:val=""/>
+      <w:lvlJc w:val="left"/>
+      <w:pPr>
+        <w:tabs>
+          <w:tab w:val="num" w:pos="6480"/>
+        </w:tabs>
+        <w:ind w:left="6480" w:hanging="360"/>
+      </w:pPr>
+      <w:rPr>
+        <w:rFonts w:ascii="Wingdings" w:hAnsi="Wingdings" w:hint="default"/>
+        <w:sz w:val="20"/>
+      </w:rPr>
+    </w:lvl>
+  </w:abstractNum>
+  <w:abstractNum w:abstractNumId="4" w15:restartNumberingAfterBreak="0">
     <w:nsid w:val="6BDB0362"/>
     <w:multiLevelType w:val="hybridMultilevel"/>
     <w:tmpl w:val="8106327E"/>
@@ -9272,7 +8690,7 @@
       </w:pPr>
     </w:lvl>
   </w:abstractNum>
-  <w:abstractNum w:abstractNumId="4" w15:restartNumberingAfterBreak="0">
+  <w:abstractNum w:abstractNumId="5" w15:restartNumberingAfterBreak="0">
     <w:nsid w:val="6F5F64B1"/>
     <w:multiLevelType w:val="hybridMultilevel"/>
     <w:tmpl w:val="999C60C0"/>
@@ -9362,10 +8780,10 @@
     </w:lvl>
   </w:abstractNum>
   <w:num w:numId="1" w16cid:durableId="1890144165">
-    <w:abstractNumId w:val="3"/>
+    <w:abstractNumId w:val="4"/>
   </w:num>
   <w:num w:numId="2" w16cid:durableId="1331517645">
-    <w:abstractNumId w:val="4"/>
+    <w:abstractNumId w:val="5"/>
   </w:num>
   <w:num w:numId="3" w16cid:durableId="682246787">
     <w:abstractNumId w:val="0"/>
@@ -9375,6 +8793,9 @@
   </w:num>
   <w:num w:numId="5" w16cid:durableId="1829437846">
     <w:abstractNumId w:val="1"/>
+  </w:num>
+  <w:num w:numId="6" w16cid:durableId="803084708">
+    <w:abstractNumId w:val="3"/>
   </w:num>
 </w:numbering>
 </file>
@@ -9828,6 +9249,7 @@
   <w:style w:type="character" w:default="1" w:styleId="Fuentedeprrafopredeter">
     <w:name w:val="Default Paragraph Font"/>
     <w:uiPriority w:val="1"/>
+    <w:semiHidden/>
     <w:unhideWhenUsed/>
   </w:style>
   <w:style w:type="table" w:default="1" w:styleId="Tablanormal">
@@ -10424,6 +9846,12 @@
 </file>
 
 <file path=customXml/item1.xml><?xml version="1.0" encoding="utf-8"?>
+<p:properties xmlns:p="http://schemas.microsoft.com/office/2006/metadata/properties" xmlns:xsi="http://www.w3.org/2001/XMLSchema-instance" xmlns:pc="http://schemas.microsoft.com/office/infopath/2007/PartnerControls">
+  <documentManagement/>
+</p:properties>
+</file>
+
+<file path=customXml/item2.xml><?xml version="1.0" encoding="utf-8"?>
 <ct:contentTypeSchema xmlns:ct="http://schemas.microsoft.com/office/2006/metadata/contentType" xmlns:ma="http://schemas.microsoft.com/office/2006/metadata/properties/metaAttributes" ct:_="" ma:_="" ma:contentTypeName="Documento" ma:contentTypeID="0x010100E96778489EE7714D8BD12CC105EB918B" ma:contentTypeVersion="2" ma:contentTypeDescription="Crear nuevo documento." ma:contentTypeScope="" ma:versionID="416c5c7ae9b5d54d83875cd3c65194e3">
   <xsd:schema xmlns:xsd="http://www.w3.org/2001/XMLSchema" xmlns:xs="http://www.w3.org/2001/XMLSchema" xmlns:p="http://schemas.microsoft.com/office/2006/metadata/properties" xmlns:ns2="126e8a1c-9ea9-435a-ac89-d06c80d62e30" targetNamespace="http://schemas.microsoft.com/office/2006/metadata/properties" ma:root="true" ma:fieldsID="70a237c842677bd850644f8595079f5e" ns2:_="">
     <xsd:import namespace="126e8a1c-9ea9-435a-ac89-d06c80d62e30"/>
@@ -10555,7 +9983,7 @@
 </ct:contentTypeSchema>
 </file>
 
-<file path=customXml/item2.xml><?xml version="1.0" encoding="utf-8"?>
+<file path=customXml/item3.xml><?xml version="1.0" encoding="utf-8"?>
 <?mso-contentType ?>
 <FormTemplates xmlns="http://schemas.microsoft.com/sharepoint/v3/contenttype/forms">
   <Display>DocumentLibraryForm</Display>
@@ -10564,13 +9992,16 @@
 </FormTemplates>
 </file>
 
-<file path=customXml/item3.xml><?xml version="1.0" encoding="utf-8"?>
-<p:properties xmlns:p="http://schemas.microsoft.com/office/2006/metadata/properties" xmlns:xsi="http://www.w3.org/2001/XMLSchema-instance" xmlns:pc="http://schemas.microsoft.com/office/infopath/2007/PartnerControls">
-  <documentManagement/>
-</p:properties>
+<file path=customXml/itemProps1.xml><?xml version="1.0" encoding="utf-8"?>
+<ds:datastoreItem xmlns:ds="http://schemas.openxmlformats.org/officeDocument/2006/customXml" ds:itemID="{38174882-579A-45DC-A704-C035A9357F73}">
+  <ds:schemaRefs>
+    <ds:schemaRef ds:uri="http://schemas.microsoft.com/office/2006/metadata/properties"/>
+    <ds:schemaRef ds:uri="http://schemas.microsoft.com/office/infopath/2007/PartnerControls"/>
+  </ds:schemaRefs>
+</ds:datastoreItem>
 </file>
 
-<file path=customXml/itemProps1.xml><?xml version="1.0" encoding="utf-8"?>
+<file path=customXml/itemProps2.xml><?xml version="1.0" encoding="utf-8"?>
 <ds:datastoreItem xmlns:ds="http://schemas.openxmlformats.org/officeDocument/2006/customXml" ds:itemID="{7C9B9CFF-B258-43B4-948A-968A031773F5}">
   <ds:schemaRefs>
     <ds:schemaRef ds:uri="http://schemas.microsoft.com/office/2006/metadata/contentType"/>
@@ -10588,19 +10019,10 @@
 </ds:datastoreItem>
 </file>
 
-<file path=customXml/itemProps2.xml><?xml version="1.0" encoding="utf-8"?>
+<file path=customXml/itemProps3.xml><?xml version="1.0" encoding="utf-8"?>
 <ds:datastoreItem xmlns:ds="http://schemas.openxmlformats.org/officeDocument/2006/customXml" ds:itemID="{F3E3E2F7-59E7-4722-B872-D023DC9D1CC1}">
   <ds:schemaRefs>
     <ds:schemaRef ds:uri="http://schemas.microsoft.com/sharepoint/v3/contenttype/forms"/>
   </ds:schemaRefs>
 </ds:datastoreItem>
-</file>
-
-<file path=customXml/itemProps3.xml><?xml version="1.0" encoding="utf-8"?>
-<ds:datastoreItem xmlns:ds="http://schemas.openxmlformats.org/officeDocument/2006/customXml" ds:itemID="{38174882-579A-45DC-A704-C035A9357F73}">
-  <ds:schemaRefs>
-    <ds:schemaRef ds:uri="http://schemas.microsoft.com/office/2006/metadata/properties"/>
-    <ds:schemaRef ds:uri="http://schemas.microsoft.com/office/infopath/2007/PartnerControls"/>
-  </ds:schemaRefs>
-</ds:datastoreItem>
 </file>
</xml_diff>